<commit_message>
00 - Twelfth commit
</commit_message>
<xml_diff>
--- a/01/word.docx
+++ b/01/word.docx
@@ -1,6 +1,6 @@
 
 <file path=word/document.xml><?xml version="1.0" encoding="utf-8"?>
-<w:document xmlns:wpc="http://schemas.microsoft.com/office/word/2010/wordprocessingCanvas" xmlns:cx="http://schemas.microsoft.com/office/drawing/2014/chartex" xmlns:cx1="http://schemas.microsoft.com/office/drawing/2015/9/8/chartex" xmlns:cx2="http://schemas.microsoft.com/office/drawing/2015/10/21/chartex" xmlns:cx3="http://schemas.microsoft.com/office/drawing/2016/5/9/chartex" xmlns:cx4="http://schemas.microsoft.com/office/drawing/2016/5/10/chartex" xmlns:cx5="http://schemas.microsoft.com/office/drawing/2016/5/11/chartex" xmlns:cx6="http://schemas.microsoft.com/office/drawing/2016/5/12/chartex" xmlns:cx7="http://schemas.microsoft.com/office/drawing/2016/5/13/chartex" xmlns:cx8="http://schemas.microsoft.com/office/drawing/2016/5/14/chartex" xmlns:mc="http://schemas.openxmlformats.org/markup-compatibility/2006" xmlns:aink="http://schemas.microsoft.com/office/drawing/2016/ink" xmlns:am3d="http://schemas.microsoft.com/office/drawing/2017/model3d" xmlns:o="urn:schemas-microsoft-com:office:office" xmlns:oel="http://schemas.microsoft.com/office/2019/extlst" xmlns:r="http://schemas.openxmlformats.org/officeDocument/2006/relationships" xmlns:m="http://schemas.openxmlformats.org/officeDocument/2006/math" xmlns:v="urn:schemas-microsoft-com:vml" xmlns:wp14="http://schemas.microsoft.com/office/word/2010/wordprocessingDrawing" xmlns:wp="http://schemas.openxmlformats.org/drawingml/2006/wordprocessingDrawing" xmlns:w10="urn:schemas-microsoft-com:office:word" xmlns:w="http://schemas.openxmlformats.org/wordprocessingml/2006/main" xmlns:w14="http://schemas.microsoft.com/office/word/2010/wordml" xmlns:w15="http://schemas.microsoft.com/office/word/2012/wordml" xmlns:w16cex="http://schemas.microsoft.com/office/word/2018/wordml/cex" xmlns:w16cid="http://schemas.microsoft.com/office/word/2016/wordml/cid" xmlns:w16="http://schemas.microsoft.com/office/word/2018/wordml" xmlns:w16du="http://schemas.microsoft.com/office/word/2023/wordml/word16du" xmlns:w16sdtdh="http://schemas.microsoft.com/office/word/2020/wordml/sdtdatahash" xmlns:w16se="http://schemas.microsoft.com/office/word/2015/wordml/symex" xmlns:wpg="http://schemas.microsoft.com/office/word/2010/wordprocessingGroup" xmlns:wpi="http://schemas.microsoft.com/office/word/2010/wordprocessingInk" xmlns:wne="http://schemas.microsoft.com/office/word/2006/wordml" xmlns:wps="http://schemas.microsoft.com/office/word/2010/wordprocessingShape" mc:Ignorable="w14 w15 w16se w16cid w16 w16cex w16sdtdh w16du wp14">
+<w:document xmlns:wpc="http://schemas.microsoft.com/office/word/2010/wordprocessingCanvas" xmlns:cx="http://schemas.microsoft.com/office/drawing/2014/chartex" xmlns:cx1="http://schemas.microsoft.com/office/drawing/2015/9/8/chartex" xmlns:cx2="http://schemas.microsoft.com/office/drawing/2015/10/21/chartex" xmlns:cx3="http://schemas.microsoft.com/office/drawing/2016/5/9/chartex" xmlns:cx4="http://schemas.microsoft.com/office/drawing/2016/5/10/chartex" xmlns:cx5="http://schemas.microsoft.com/office/drawing/2016/5/11/chartex" xmlns:cx6="http://schemas.microsoft.com/office/drawing/2016/5/12/chartex" xmlns:cx7="http://schemas.microsoft.com/office/drawing/2016/5/13/chartex" xmlns:cx8="http://schemas.microsoft.com/office/drawing/2016/5/14/chartex" xmlns:mc="http://schemas.openxmlformats.org/markup-compatibility/2006" xmlns:aink="http://schemas.microsoft.com/office/drawing/2016/ink" xmlns:am3d="http://schemas.microsoft.com/office/drawing/2017/model3d" xmlns:o="urn:schemas-microsoft-com:office:office" xmlns:oel="http://schemas.microsoft.com/office/2019/extlst" xmlns:r="http://schemas.openxmlformats.org/officeDocument/2006/relationships" xmlns:m="http://schemas.openxmlformats.org/officeDocument/2006/math" xmlns:v="urn:schemas-microsoft-com:vml" xmlns:wp14="http://schemas.microsoft.com/office/word/2010/wordprocessingDrawing" xmlns:wp="http://schemas.openxmlformats.org/drawingml/2006/wordprocessingDrawing" xmlns:w10="urn:schemas-microsoft-com:office:word" xmlns:w="http://schemas.openxmlformats.org/wordprocessingml/2006/main" xmlns:w14="http://schemas.microsoft.com/office/word/2010/wordml" xmlns:w15="http://schemas.microsoft.com/office/word/2012/wordml" xmlns:w16cex="http://schemas.microsoft.com/office/word/2018/wordml/cex" xmlns:w16cid="http://schemas.microsoft.com/office/word/2016/wordml/cid" xmlns:w16="http://schemas.microsoft.com/office/word/2018/wordml" xmlns:w16sdtdh="http://schemas.microsoft.com/office/word/2020/wordml/sdtdatahash" xmlns:w16se="http://schemas.microsoft.com/office/word/2015/wordml/symex" xmlns:wpg="http://schemas.microsoft.com/office/word/2010/wordprocessingGroup" xmlns:wpi="http://schemas.microsoft.com/office/word/2010/wordprocessingInk" xmlns:wne="http://schemas.microsoft.com/office/word/2006/wordml" xmlns:wps="http://schemas.microsoft.com/office/word/2010/wordprocessingShape" mc:Ignorable="w14 w15 w16se w16cid w16 w16cex w16sdtdh wp14">
   <w:body>
     <w:p>
       <w:pPr>
@@ -97,6 +97,2488 @@
           <w:b/>
         </w:rPr>
         <w:t>Řešení:</w:t>
+      </w:r>
+    </w:p>
+    <w:p>
+      <w:pPr>
+        <w:rPr>
+          <w:b/>
+        </w:rPr>
+      </w:pPr>
+    </w:p>
+    <w:p>
+      <w:pPr>
+        <w:tabs>
+          <w:tab w:val="left" w:pos="560"/>
+          <w:tab w:val="left" w:pos="1120"/>
+          <w:tab w:val="left" w:pos="1680"/>
+          <w:tab w:val="left" w:pos="2240"/>
+          <w:tab w:val="left" w:pos="2800"/>
+          <w:tab w:val="left" w:pos="3360"/>
+          <w:tab w:val="left" w:pos="3920"/>
+          <w:tab w:val="left" w:pos="4480"/>
+          <w:tab w:val="left" w:pos="5040"/>
+          <w:tab w:val="left" w:pos="5600"/>
+          <w:tab w:val="left" w:pos="6160"/>
+          <w:tab w:val="left" w:pos="6720"/>
+        </w:tabs>
+        <w:autoSpaceDE w:val="0"/>
+        <w:autoSpaceDN w:val="0"/>
+        <w:adjustRightInd w:val="0"/>
+        <w:spacing w:line="240" w:lineRule="auto"/>
+        <w:rPr>
+          <w:rFonts w:eastAsiaTheme="minorHAnsi"/>
+          <w:b/>
+          <w:bCs/>
+          <w:color w:val="000000"/>
+          <w:lang w:val="cs-CZ" w:eastAsia="en-US"/>
+          <w14:ligatures w14:val="standardContextual"/>
+        </w:rPr>
+      </w:pPr>
+      <w:r>
+        <w:rPr>
+          <w:rFonts w:eastAsiaTheme="minorHAnsi"/>
+          <w:b/>
+          <w:bCs/>
+          <w:color w:val="000000"/>
+          <w:lang w:val="cs-CZ" w:eastAsia="en-US"/>
+          <w14:ligatures w14:val="standardContextual"/>
+        </w:rPr>
+        <w:t>1</w:t>
+      </w:r>
+      <w:r>
+        <w:rPr>
+          <w:rFonts w:eastAsiaTheme="minorHAnsi"/>
+          <w:b/>
+          <w:bCs/>
+          <w:color w:val="000000"/>
+          <w:lang w:val="cs-CZ" w:eastAsia="en-US"/>
+          <w14:ligatures w14:val="standardContextual"/>
+        </w:rPr>
+        <w:t>. úloha: Výpočet faktoriálu</w:t>
+      </w:r>
+    </w:p>
+    <w:p>
+      <w:pPr>
+        <w:tabs>
+          <w:tab w:val="left" w:pos="560"/>
+          <w:tab w:val="left" w:pos="1120"/>
+          <w:tab w:val="left" w:pos="1680"/>
+          <w:tab w:val="left" w:pos="2240"/>
+          <w:tab w:val="left" w:pos="2800"/>
+          <w:tab w:val="left" w:pos="3360"/>
+          <w:tab w:val="left" w:pos="3920"/>
+          <w:tab w:val="left" w:pos="4480"/>
+          <w:tab w:val="left" w:pos="5040"/>
+          <w:tab w:val="left" w:pos="5600"/>
+          <w:tab w:val="left" w:pos="6160"/>
+          <w:tab w:val="left" w:pos="6720"/>
+        </w:tabs>
+        <w:autoSpaceDE w:val="0"/>
+        <w:autoSpaceDN w:val="0"/>
+        <w:adjustRightInd w:val="0"/>
+        <w:spacing w:line="240" w:lineRule="auto"/>
+        <w:rPr>
+          <w:rFonts w:eastAsiaTheme="minorHAnsi"/>
+          <w:color w:val="000000"/>
+          <w:lang w:val="cs-CZ" w:eastAsia="en-US"/>
+          <w14:ligatures w14:val="standardContextual"/>
+        </w:rPr>
+      </w:pPr>
+      <w:r>
+        <w:rPr>
+          <w:rFonts w:eastAsiaTheme="minorHAnsi"/>
+          <w:color w:val="000000"/>
+          <w:lang w:val="cs-CZ" w:eastAsia="en-US"/>
+          <w14:ligatures w14:val="standardContextual"/>
+        </w:rPr>
+        <w:t>Tato úloha se zabývá výpočtem faktoriálu. Nejdřív</w:t>
+      </w:r>
+      <w:r>
+        <w:rPr>
+          <w:rFonts w:eastAsiaTheme="minorHAnsi"/>
+          <w:color w:val="000000"/>
+          <w:lang w:val="cs-CZ" w:eastAsia="en-US"/>
+          <w14:ligatures w14:val="standardContextual"/>
+        </w:rPr>
+        <w:t>e bez pomoci knihoven</w:t>
+      </w:r>
+      <w:r>
+        <w:rPr>
+          <w:rFonts w:eastAsiaTheme="minorHAnsi"/>
+          <w:color w:val="000000"/>
+          <w:lang w:val="cs-CZ" w:eastAsia="en-US"/>
+          <w14:ligatures w14:val="standardContextual"/>
+        </w:rPr>
+        <w:t xml:space="preserve"> a poté pomocí</w:t>
+      </w:r>
+    </w:p>
+    <w:p>
+      <w:pPr>
+        <w:tabs>
+          <w:tab w:val="left" w:pos="560"/>
+          <w:tab w:val="left" w:pos="1120"/>
+          <w:tab w:val="left" w:pos="1680"/>
+          <w:tab w:val="left" w:pos="2240"/>
+          <w:tab w:val="left" w:pos="2800"/>
+          <w:tab w:val="left" w:pos="3360"/>
+          <w:tab w:val="left" w:pos="3920"/>
+          <w:tab w:val="left" w:pos="4480"/>
+          <w:tab w:val="left" w:pos="5040"/>
+          <w:tab w:val="left" w:pos="5600"/>
+          <w:tab w:val="left" w:pos="6160"/>
+          <w:tab w:val="left" w:pos="6720"/>
+        </w:tabs>
+        <w:autoSpaceDE w:val="0"/>
+        <w:autoSpaceDN w:val="0"/>
+        <w:adjustRightInd w:val="0"/>
+        <w:spacing w:line="240" w:lineRule="auto"/>
+        <w:rPr>
+          <w:rFonts w:eastAsiaTheme="minorHAnsi"/>
+          <w:color w:val="000000"/>
+          <w:lang w:val="cs-CZ" w:eastAsia="en-US"/>
+          <w14:ligatures w14:val="standardContextual"/>
+        </w:rPr>
+      </w:pPr>
+      <w:r>
+        <w:rPr>
+          <w:rFonts w:eastAsiaTheme="minorHAnsi"/>
+          <w:color w:val="000000"/>
+          <w:lang w:val="cs-CZ" w:eastAsia="en-US"/>
+          <w14:ligatures w14:val="standardContextual"/>
+        </w:rPr>
+        <w:t xml:space="preserve">knihovny </w:t>
+      </w:r>
+      <w:proofErr w:type="spellStart"/>
+      <w:r>
+        <w:rPr>
+          <w:rFonts w:eastAsiaTheme="minorHAnsi"/>
+          <w:color w:val="000000"/>
+          <w:lang w:val="cs-CZ" w:eastAsia="en-US"/>
+          <w14:ligatures w14:val="standardContextual"/>
+        </w:rPr>
+        <w:t>SymPy</w:t>
+      </w:r>
+      <w:proofErr w:type="spellEnd"/>
+      <w:r>
+        <w:rPr>
+          <w:rFonts w:eastAsiaTheme="minorHAnsi"/>
+          <w:color w:val="000000"/>
+          <w:lang w:val="cs-CZ" w:eastAsia="en-US"/>
+          <w14:ligatures w14:val="standardContextual"/>
+        </w:rPr>
+        <w:t>. Časová náročnost je následující:</w:t>
+      </w:r>
+    </w:p>
+    <w:p>
+      <w:pPr>
+        <w:rPr>
+          <w:rFonts w:eastAsiaTheme="minorHAnsi"/>
+          <w:color w:val="000000"/>
+          <w:sz w:val="20"/>
+          <w:szCs w:val="20"/>
+          <w:lang w:val="cs-CZ" w:eastAsia="en-US"/>
+          <w14:ligatures w14:val="standardContextual"/>
+        </w:rPr>
+      </w:pPr>
+    </w:p>
+    <w:p>
+      <w:pPr>
+        <w:rPr>
+          <w:rFonts w:ascii="Consolas" w:eastAsiaTheme="minorHAnsi" w:hAnsi="Consolas" w:cs="Consolas"/>
+          <w:color w:val="000000"/>
+          <w:sz w:val="20"/>
+          <w:szCs w:val="20"/>
+          <w:lang w:val="cs-CZ" w:eastAsia="en-US"/>
+          <w14:ligatures w14:val="standardContextual"/>
+        </w:rPr>
+      </w:pPr>
+      <w:r>
+        <w:rPr>
+          <w:rFonts w:ascii="Consolas" w:eastAsiaTheme="minorHAnsi" w:hAnsi="Consolas" w:cs="Consolas"/>
+          <w:color w:val="000000"/>
+          <w:sz w:val="20"/>
+          <w:szCs w:val="20"/>
+          <w:lang w:val="cs-CZ" w:eastAsia="en-US"/>
+          <w14:ligatures w14:val="standardContextual"/>
+        </w:rPr>
+        <w:t>Výpočet (Python):  1.8854195330059156</w:t>
+      </w:r>
+    </w:p>
+    <w:p>
+      <w:pPr>
+        <w:rPr>
+          <w:rFonts w:ascii="Consolas" w:eastAsiaTheme="minorHAnsi" w:hAnsi="Consolas" w:cs="Consolas"/>
+          <w:color w:val="000000"/>
+          <w:sz w:val="20"/>
+          <w:szCs w:val="20"/>
+          <w:lang w:val="cs-CZ" w:eastAsia="en-US"/>
+          <w14:ligatures w14:val="standardContextual"/>
+        </w:rPr>
+      </w:pPr>
+      <w:r>
+        <w:rPr>
+          <w:rFonts w:ascii="Consolas" w:eastAsiaTheme="minorHAnsi" w:hAnsi="Consolas" w:cs="Consolas"/>
+          <w:color w:val="000000"/>
+          <w:sz w:val="20"/>
+          <w:szCs w:val="20"/>
+          <w:lang w:val="cs-CZ" w:eastAsia="en-US"/>
+          <w14:ligatures w14:val="standardContextual"/>
+        </w:rPr>
+        <w:t>Výpočet (</w:t>
+      </w:r>
+      <w:proofErr w:type="spellStart"/>
+      <w:r>
+        <w:rPr>
+          <w:rFonts w:ascii="Consolas" w:eastAsiaTheme="minorHAnsi" w:hAnsi="Consolas" w:cs="Consolas"/>
+          <w:color w:val="000000"/>
+          <w:sz w:val="20"/>
+          <w:szCs w:val="20"/>
+          <w:lang w:val="cs-CZ" w:eastAsia="en-US"/>
+          <w14:ligatures w14:val="standardContextual"/>
+        </w:rPr>
+        <w:t>NumPy</w:t>
+      </w:r>
+      <w:proofErr w:type="spellEnd"/>
+      <w:r>
+        <w:rPr>
+          <w:rFonts w:ascii="Consolas" w:eastAsiaTheme="minorHAnsi" w:hAnsi="Consolas" w:cs="Consolas"/>
+          <w:color w:val="000000"/>
+          <w:sz w:val="20"/>
+          <w:szCs w:val="20"/>
+          <w:lang w:val="cs-CZ" w:eastAsia="en-US"/>
+          <w14:ligatures w14:val="standardContextual"/>
+        </w:rPr>
+        <w:t>):  0.1536074520117836</w:t>
+      </w:r>
+    </w:p>
+    <w:p>
+      <w:pPr>
+        <w:rPr>
+          <w:rFonts w:ascii="Consolas" w:eastAsiaTheme="minorHAnsi" w:hAnsi="Consolas" w:cs="Consolas"/>
+          <w:color w:val="000000"/>
+          <w:sz w:val="24"/>
+          <w:szCs w:val="24"/>
+          <w:lang w:val="cs-CZ" w:eastAsia="en-US"/>
+          <w14:ligatures w14:val="standardContextual"/>
+        </w:rPr>
+      </w:pPr>
+    </w:p>
+    <w:p>
+      <w:pPr>
+        <w:tabs>
+          <w:tab w:val="left" w:pos="560"/>
+          <w:tab w:val="left" w:pos="1120"/>
+          <w:tab w:val="left" w:pos="1680"/>
+          <w:tab w:val="left" w:pos="2240"/>
+          <w:tab w:val="left" w:pos="2800"/>
+          <w:tab w:val="left" w:pos="3360"/>
+          <w:tab w:val="left" w:pos="3920"/>
+          <w:tab w:val="left" w:pos="4480"/>
+          <w:tab w:val="left" w:pos="5040"/>
+          <w:tab w:val="left" w:pos="5600"/>
+          <w:tab w:val="left" w:pos="6160"/>
+          <w:tab w:val="left" w:pos="6720"/>
+        </w:tabs>
+        <w:autoSpaceDE w:val="0"/>
+        <w:autoSpaceDN w:val="0"/>
+        <w:adjustRightInd w:val="0"/>
+        <w:spacing w:line="240" w:lineRule="auto"/>
+        <w:rPr>
+          <w:rFonts w:eastAsiaTheme="minorHAnsi"/>
+          <w:b/>
+          <w:bCs/>
+          <w:color w:val="000000"/>
+          <w:lang w:val="cs-CZ" w:eastAsia="en-US"/>
+          <w14:ligatures w14:val="standardContextual"/>
+        </w:rPr>
+      </w:pPr>
+      <w:r>
+        <w:rPr>
+          <w:rFonts w:eastAsiaTheme="minorHAnsi"/>
+          <w:b/>
+          <w:bCs/>
+          <w:color w:val="000000"/>
+          <w:lang w:val="cs-CZ" w:eastAsia="en-US"/>
+          <w14:ligatures w14:val="standardContextual"/>
+        </w:rPr>
+        <w:t>2</w:t>
+      </w:r>
+      <w:r>
+        <w:rPr>
+          <w:rFonts w:eastAsiaTheme="minorHAnsi"/>
+          <w:b/>
+          <w:bCs/>
+          <w:color w:val="000000"/>
+          <w:lang w:val="cs-CZ" w:eastAsia="en-US"/>
+          <w14:ligatures w14:val="standardContextual"/>
+        </w:rPr>
+        <w:t>. úloha: Výpočet sin(x)</w:t>
+      </w:r>
+    </w:p>
+    <w:p>
+      <w:pPr>
+        <w:tabs>
+          <w:tab w:val="left" w:pos="560"/>
+          <w:tab w:val="left" w:pos="1120"/>
+          <w:tab w:val="left" w:pos="1680"/>
+          <w:tab w:val="left" w:pos="2240"/>
+          <w:tab w:val="left" w:pos="2800"/>
+          <w:tab w:val="left" w:pos="3360"/>
+          <w:tab w:val="left" w:pos="3920"/>
+          <w:tab w:val="left" w:pos="4480"/>
+          <w:tab w:val="left" w:pos="5040"/>
+          <w:tab w:val="left" w:pos="5600"/>
+          <w:tab w:val="left" w:pos="6160"/>
+          <w:tab w:val="left" w:pos="6720"/>
+        </w:tabs>
+        <w:autoSpaceDE w:val="0"/>
+        <w:autoSpaceDN w:val="0"/>
+        <w:adjustRightInd w:val="0"/>
+        <w:spacing w:line="240" w:lineRule="auto"/>
+        <w:rPr>
+          <w:rFonts w:eastAsiaTheme="minorHAnsi"/>
+          <w:color w:val="000000"/>
+          <w:lang w:val="cs-CZ" w:eastAsia="en-US"/>
+          <w14:ligatures w14:val="standardContextual"/>
+        </w:rPr>
+      </w:pPr>
+    </w:p>
+    <w:p>
+      <w:pPr>
+        <w:tabs>
+          <w:tab w:val="left" w:pos="560"/>
+          <w:tab w:val="left" w:pos="1120"/>
+          <w:tab w:val="left" w:pos="1680"/>
+          <w:tab w:val="left" w:pos="2240"/>
+          <w:tab w:val="left" w:pos="2800"/>
+          <w:tab w:val="left" w:pos="3360"/>
+          <w:tab w:val="left" w:pos="3920"/>
+          <w:tab w:val="left" w:pos="4480"/>
+          <w:tab w:val="left" w:pos="5040"/>
+          <w:tab w:val="left" w:pos="5600"/>
+          <w:tab w:val="left" w:pos="6160"/>
+          <w:tab w:val="left" w:pos="6720"/>
+        </w:tabs>
+        <w:autoSpaceDE w:val="0"/>
+        <w:autoSpaceDN w:val="0"/>
+        <w:adjustRightInd w:val="0"/>
+        <w:spacing w:line="240" w:lineRule="auto"/>
+        <w:rPr>
+          <w:rFonts w:eastAsiaTheme="minorHAnsi"/>
+          <w:color w:val="000000"/>
+          <w:lang w:val="cs-CZ" w:eastAsia="en-US"/>
+          <w14:ligatures w14:val="standardContextual"/>
+        </w:rPr>
+      </w:pPr>
+      <w:r>
+        <w:rPr>
+          <w:rFonts w:eastAsiaTheme="minorHAnsi"/>
+          <w:color w:val="000000"/>
+          <w:lang w:val="cs-CZ" w:eastAsia="en-US"/>
+          <w14:ligatures w14:val="standardContextual"/>
+        </w:rPr>
+        <w:t>Tentokrát porovnávám</w:t>
+      </w:r>
+      <w:r>
+        <w:rPr>
+          <w:rFonts w:eastAsiaTheme="minorHAnsi"/>
+          <w:color w:val="000000"/>
+          <w:lang w:val="cs-CZ" w:eastAsia="en-US"/>
+          <w14:ligatures w14:val="standardContextual"/>
+        </w:rPr>
+        <w:t>e</w:t>
+      </w:r>
+      <w:r>
+        <w:rPr>
+          <w:rFonts w:eastAsiaTheme="minorHAnsi"/>
+          <w:color w:val="000000"/>
+          <w:lang w:val="cs-CZ" w:eastAsia="en-US"/>
+          <w14:ligatures w14:val="standardContextual"/>
+        </w:rPr>
+        <w:t xml:space="preserve"> 3 </w:t>
+      </w:r>
+      <w:proofErr w:type="gramStart"/>
+      <w:r>
+        <w:rPr>
+          <w:rFonts w:eastAsiaTheme="minorHAnsi"/>
+          <w:color w:val="000000"/>
+          <w:lang w:val="cs-CZ" w:eastAsia="en-US"/>
+          <w14:ligatures w14:val="standardContextual"/>
+        </w:rPr>
+        <w:t>knihovny</w:t>
+      </w:r>
+      <w:r>
+        <w:rPr>
+          <w:rFonts w:eastAsiaTheme="minorHAnsi"/>
+          <w:color w:val="000000"/>
+          <w:lang w:val="cs-CZ" w:eastAsia="en-US"/>
+          <w14:ligatures w14:val="standardContextual"/>
+        </w:rPr>
+        <w:t xml:space="preserve"> - </w:t>
+      </w:r>
+      <w:proofErr w:type="spellStart"/>
+      <w:r>
+        <w:rPr>
+          <w:rFonts w:eastAsiaTheme="minorHAnsi"/>
+          <w:color w:val="000000"/>
+          <w:lang w:val="cs-CZ" w:eastAsia="en-US"/>
+          <w14:ligatures w14:val="standardContextual"/>
+        </w:rPr>
+        <w:t>Math</w:t>
+      </w:r>
+      <w:proofErr w:type="spellEnd"/>
+      <w:proofErr w:type="gramEnd"/>
+      <w:r>
+        <w:rPr>
+          <w:rFonts w:eastAsiaTheme="minorHAnsi"/>
+          <w:color w:val="000000"/>
+          <w:lang w:val="cs-CZ" w:eastAsia="en-US"/>
+          <w14:ligatures w14:val="standardContextual"/>
+        </w:rPr>
+        <w:t xml:space="preserve">, </w:t>
+      </w:r>
+      <w:proofErr w:type="spellStart"/>
+      <w:r>
+        <w:rPr>
+          <w:rFonts w:eastAsiaTheme="minorHAnsi"/>
+          <w:color w:val="000000"/>
+          <w:lang w:val="cs-CZ" w:eastAsia="en-US"/>
+          <w14:ligatures w14:val="standardContextual"/>
+        </w:rPr>
+        <w:t>NumPy</w:t>
+      </w:r>
+      <w:proofErr w:type="spellEnd"/>
+      <w:r>
+        <w:rPr>
+          <w:rFonts w:eastAsiaTheme="minorHAnsi"/>
+          <w:color w:val="000000"/>
+          <w:lang w:val="cs-CZ" w:eastAsia="en-US"/>
+          <w14:ligatures w14:val="standardContextual"/>
+        </w:rPr>
+        <w:t xml:space="preserve"> a </w:t>
+      </w:r>
+      <w:proofErr w:type="spellStart"/>
+      <w:r>
+        <w:rPr>
+          <w:rFonts w:eastAsiaTheme="minorHAnsi"/>
+          <w:color w:val="000000"/>
+          <w:lang w:val="cs-CZ" w:eastAsia="en-US"/>
+          <w14:ligatures w14:val="standardContextual"/>
+        </w:rPr>
+        <w:t>SymPy</w:t>
+      </w:r>
+      <w:proofErr w:type="spellEnd"/>
+      <w:r>
+        <w:rPr>
+          <w:rFonts w:eastAsiaTheme="minorHAnsi"/>
+          <w:color w:val="000000"/>
+          <w:lang w:val="cs-CZ" w:eastAsia="en-US"/>
+          <w14:ligatures w14:val="standardContextual"/>
+        </w:rPr>
+        <w:t>.</w:t>
+      </w:r>
+    </w:p>
+    <w:p>
+      <w:pPr>
+        <w:tabs>
+          <w:tab w:val="left" w:pos="560"/>
+          <w:tab w:val="left" w:pos="1120"/>
+          <w:tab w:val="left" w:pos="1680"/>
+          <w:tab w:val="left" w:pos="2240"/>
+          <w:tab w:val="left" w:pos="2800"/>
+          <w:tab w:val="left" w:pos="3360"/>
+          <w:tab w:val="left" w:pos="3920"/>
+          <w:tab w:val="left" w:pos="4480"/>
+          <w:tab w:val="left" w:pos="5040"/>
+          <w:tab w:val="left" w:pos="5600"/>
+          <w:tab w:val="left" w:pos="6160"/>
+          <w:tab w:val="left" w:pos="6720"/>
+        </w:tabs>
+        <w:autoSpaceDE w:val="0"/>
+        <w:autoSpaceDN w:val="0"/>
+        <w:adjustRightInd w:val="0"/>
+        <w:spacing w:line="240" w:lineRule="auto"/>
+        <w:rPr>
+          <w:rFonts w:eastAsiaTheme="minorHAnsi"/>
+          <w:color w:val="000000"/>
+          <w:lang w:val="cs-CZ" w:eastAsia="en-US"/>
+          <w14:ligatures w14:val="standardContextual"/>
+        </w:rPr>
+      </w:pPr>
+    </w:p>
+    <w:p>
+      <w:pPr>
+        <w:tabs>
+          <w:tab w:val="left" w:pos="560"/>
+          <w:tab w:val="left" w:pos="1120"/>
+          <w:tab w:val="left" w:pos="1680"/>
+          <w:tab w:val="left" w:pos="2240"/>
+          <w:tab w:val="left" w:pos="2800"/>
+          <w:tab w:val="left" w:pos="3360"/>
+          <w:tab w:val="left" w:pos="3920"/>
+          <w:tab w:val="left" w:pos="4480"/>
+          <w:tab w:val="left" w:pos="5040"/>
+          <w:tab w:val="left" w:pos="5600"/>
+          <w:tab w:val="left" w:pos="6160"/>
+          <w:tab w:val="left" w:pos="6720"/>
+        </w:tabs>
+        <w:autoSpaceDE w:val="0"/>
+        <w:autoSpaceDN w:val="0"/>
+        <w:adjustRightInd w:val="0"/>
+        <w:spacing w:line="240" w:lineRule="auto"/>
+        <w:rPr>
+          <w:rFonts w:ascii="Consolas" w:eastAsiaTheme="minorHAnsi" w:hAnsi="Consolas" w:cs="Consolas"/>
+          <w:color w:val="000000"/>
+          <w:sz w:val="20"/>
+          <w:szCs w:val="20"/>
+          <w:lang w:val="cs-CZ" w:eastAsia="en-US"/>
+          <w14:ligatures w14:val="standardContextual"/>
+        </w:rPr>
+      </w:pPr>
+      <w:r>
+        <w:rPr>
+          <w:rFonts w:ascii="Consolas" w:eastAsiaTheme="minorHAnsi" w:hAnsi="Consolas" w:cs="Consolas"/>
+          <w:color w:val="000000"/>
+          <w:sz w:val="20"/>
+          <w:szCs w:val="20"/>
+          <w:lang w:val="cs-CZ" w:eastAsia="en-US"/>
+          <w14:ligatures w14:val="standardContextual"/>
+        </w:rPr>
+        <w:t>Čas výpočtu (Python):  0.00030469500052277</w:t>
+      </w:r>
+    </w:p>
+    <w:p>
+      <w:pPr>
+        <w:tabs>
+          <w:tab w:val="left" w:pos="560"/>
+          <w:tab w:val="left" w:pos="1120"/>
+          <w:tab w:val="left" w:pos="1680"/>
+          <w:tab w:val="left" w:pos="2240"/>
+          <w:tab w:val="left" w:pos="2800"/>
+          <w:tab w:val="left" w:pos="3360"/>
+          <w:tab w:val="left" w:pos="3920"/>
+          <w:tab w:val="left" w:pos="4480"/>
+          <w:tab w:val="left" w:pos="5040"/>
+          <w:tab w:val="left" w:pos="5600"/>
+          <w:tab w:val="left" w:pos="6160"/>
+          <w:tab w:val="left" w:pos="6720"/>
+        </w:tabs>
+        <w:autoSpaceDE w:val="0"/>
+        <w:autoSpaceDN w:val="0"/>
+        <w:adjustRightInd w:val="0"/>
+        <w:spacing w:line="240" w:lineRule="auto"/>
+        <w:rPr>
+          <w:rFonts w:ascii="Consolas" w:eastAsiaTheme="minorHAnsi" w:hAnsi="Consolas" w:cs="Consolas"/>
+          <w:color w:val="000000"/>
+          <w:sz w:val="20"/>
+          <w:szCs w:val="20"/>
+          <w:lang w:val="cs-CZ" w:eastAsia="en-US"/>
+          <w14:ligatures w14:val="standardContextual"/>
+        </w:rPr>
+      </w:pPr>
+      <w:r>
+        <w:rPr>
+          <w:rFonts w:ascii="Consolas" w:eastAsiaTheme="minorHAnsi" w:hAnsi="Consolas" w:cs="Consolas"/>
+          <w:color w:val="000000"/>
+          <w:sz w:val="20"/>
+          <w:szCs w:val="20"/>
+          <w:lang w:val="cs-CZ" w:eastAsia="en-US"/>
+          <w14:ligatures w14:val="standardContextual"/>
+        </w:rPr>
+        <w:t>Čas výpočtu (</w:t>
+      </w:r>
+      <w:proofErr w:type="spellStart"/>
+      <w:r>
+        <w:rPr>
+          <w:rFonts w:ascii="Consolas" w:eastAsiaTheme="minorHAnsi" w:hAnsi="Consolas" w:cs="Consolas"/>
+          <w:color w:val="000000"/>
+          <w:sz w:val="20"/>
+          <w:szCs w:val="20"/>
+          <w:lang w:val="cs-CZ" w:eastAsia="en-US"/>
+          <w14:ligatures w14:val="standardContextual"/>
+        </w:rPr>
+        <w:t>NumPy</w:t>
+      </w:r>
+      <w:proofErr w:type="spellEnd"/>
+      <w:proofErr w:type="gramStart"/>
+      <w:r>
+        <w:rPr>
+          <w:rFonts w:ascii="Consolas" w:eastAsiaTheme="minorHAnsi" w:hAnsi="Consolas" w:cs="Consolas"/>
+          <w:color w:val="000000"/>
+          <w:sz w:val="20"/>
+          <w:szCs w:val="20"/>
+          <w:lang w:val="cs-CZ" w:eastAsia="en-US"/>
+          <w14:ligatures w14:val="standardContextual"/>
+        </w:rPr>
+        <w:t xml:space="preserve">):   </w:t>
+      </w:r>
+      <w:proofErr w:type="gramEnd"/>
+      <w:r>
+        <w:rPr>
+          <w:rFonts w:ascii="Consolas" w:eastAsiaTheme="minorHAnsi" w:hAnsi="Consolas" w:cs="Consolas"/>
+          <w:color w:val="000000"/>
+          <w:sz w:val="20"/>
+          <w:szCs w:val="20"/>
+          <w:lang w:val="cs-CZ" w:eastAsia="en-US"/>
+          <w14:ligatures w14:val="standardContextual"/>
+        </w:rPr>
+        <w:t>0.0011716900044120848</w:t>
+      </w:r>
+    </w:p>
+    <w:p>
+      <w:pPr>
+        <w:tabs>
+          <w:tab w:val="left" w:pos="560"/>
+          <w:tab w:val="left" w:pos="1120"/>
+          <w:tab w:val="left" w:pos="1680"/>
+          <w:tab w:val="left" w:pos="2240"/>
+          <w:tab w:val="left" w:pos="2800"/>
+          <w:tab w:val="left" w:pos="3360"/>
+          <w:tab w:val="left" w:pos="3920"/>
+          <w:tab w:val="left" w:pos="4480"/>
+          <w:tab w:val="left" w:pos="5040"/>
+          <w:tab w:val="left" w:pos="5600"/>
+          <w:tab w:val="left" w:pos="6160"/>
+          <w:tab w:val="left" w:pos="6720"/>
+        </w:tabs>
+        <w:autoSpaceDE w:val="0"/>
+        <w:autoSpaceDN w:val="0"/>
+        <w:adjustRightInd w:val="0"/>
+        <w:spacing w:line="240" w:lineRule="auto"/>
+        <w:rPr>
+          <w:rFonts w:ascii="Consolas" w:eastAsiaTheme="minorHAnsi" w:hAnsi="Consolas" w:cs="Consolas"/>
+          <w:color w:val="000000"/>
+          <w:sz w:val="20"/>
+          <w:szCs w:val="20"/>
+          <w:lang w:val="cs-CZ" w:eastAsia="en-US"/>
+          <w14:ligatures w14:val="standardContextual"/>
+        </w:rPr>
+      </w:pPr>
+      <w:r>
+        <w:rPr>
+          <w:rFonts w:ascii="Consolas" w:eastAsiaTheme="minorHAnsi" w:hAnsi="Consolas" w:cs="Consolas"/>
+          <w:color w:val="000000"/>
+          <w:sz w:val="20"/>
+          <w:szCs w:val="20"/>
+          <w:lang w:val="cs-CZ" w:eastAsia="en-US"/>
+          <w14:ligatures w14:val="standardContextual"/>
+        </w:rPr>
+        <w:t>Čas výpočtu (</w:t>
+      </w:r>
+      <w:proofErr w:type="spellStart"/>
+      <w:r>
+        <w:rPr>
+          <w:rFonts w:ascii="Consolas" w:eastAsiaTheme="minorHAnsi" w:hAnsi="Consolas" w:cs="Consolas"/>
+          <w:color w:val="000000"/>
+          <w:sz w:val="20"/>
+          <w:szCs w:val="20"/>
+          <w:lang w:val="cs-CZ" w:eastAsia="en-US"/>
+          <w14:ligatures w14:val="standardContextual"/>
+        </w:rPr>
+        <w:t>Sympy</w:t>
+      </w:r>
+      <w:proofErr w:type="spellEnd"/>
+      <w:proofErr w:type="gramStart"/>
+      <w:r>
+        <w:rPr>
+          <w:rFonts w:ascii="Consolas" w:eastAsiaTheme="minorHAnsi" w:hAnsi="Consolas" w:cs="Consolas"/>
+          <w:color w:val="000000"/>
+          <w:sz w:val="20"/>
+          <w:szCs w:val="20"/>
+          <w:lang w:val="cs-CZ" w:eastAsia="en-US"/>
+          <w14:ligatures w14:val="standardContextual"/>
+        </w:rPr>
+        <w:t xml:space="preserve">):   </w:t>
+      </w:r>
+      <w:proofErr w:type="gramEnd"/>
+      <w:r>
+        <w:rPr>
+          <w:rFonts w:ascii="Consolas" w:eastAsiaTheme="minorHAnsi" w:hAnsi="Consolas" w:cs="Consolas"/>
+          <w:color w:val="000000"/>
+          <w:sz w:val="20"/>
+          <w:szCs w:val="20"/>
+          <w:lang w:val="cs-CZ" w:eastAsia="en-US"/>
+          <w14:ligatures w14:val="standardContextual"/>
+        </w:rPr>
+        <w:t>0.6211337630084017</w:t>
+      </w:r>
+    </w:p>
+    <w:p>
+      <w:pPr>
+        <w:tabs>
+          <w:tab w:val="left" w:pos="560"/>
+          <w:tab w:val="left" w:pos="1120"/>
+          <w:tab w:val="left" w:pos="1680"/>
+          <w:tab w:val="left" w:pos="2240"/>
+          <w:tab w:val="left" w:pos="2800"/>
+          <w:tab w:val="left" w:pos="3360"/>
+          <w:tab w:val="left" w:pos="3920"/>
+          <w:tab w:val="left" w:pos="4480"/>
+          <w:tab w:val="left" w:pos="5040"/>
+          <w:tab w:val="left" w:pos="5600"/>
+          <w:tab w:val="left" w:pos="6160"/>
+          <w:tab w:val="left" w:pos="6720"/>
+        </w:tabs>
+        <w:autoSpaceDE w:val="0"/>
+        <w:autoSpaceDN w:val="0"/>
+        <w:adjustRightInd w:val="0"/>
+        <w:spacing w:line="240" w:lineRule="auto"/>
+        <w:rPr>
+          <w:rFonts w:ascii="Consolas" w:eastAsiaTheme="minorHAnsi" w:hAnsi="Consolas" w:cs="Consolas"/>
+          <w:color w:val="000000"/>
+          <w:sz w:val="19"/>
+          <w:szCs w:val="19"/>
+          <w:lang w:val="cs-CZ" w:eastAsia="en-US"/>
+          <w14:ligatures w14:val="standardContextual"/>
+        </w:rPr>
+      </w:pPr>
+    </w:p>
+    <w:p>
+      <w:pPr>
+        <w:rPr>
+          <w:rFonts w:eastAsiaTheme="minorHAnsi"/>
+          <w:color w:val="000000"/>
+          <w:lang w:val="cs-CZ" w:eastAsia="en-US"/>
+          <w14:ligatures w14:val="standardContextual"/>
+        </w:rPr>
+      </w:pPr>
+      <w:r>
+        <w:rPr>
+          <w:rFonts w:eastAsiaTheme="minorHAnsi"/>
+          <w:color w:val="000000"/>
+          <w:lang w:val="cs-CZ" w:eastAsia="en-US"/>
+          <w14:ligatures w14:val="standardContextual"/>
+        </w:rPr>
+        <w:t xml:space="preserve">Python s pomocí knihovny </w:t>
+      </w:r>
+      <w:proofErr w:type="spellStart"/>
+      <w:r>
+        <w:rPr>
+          <w:rFonts w:eastAsiaTheme="minorHAnsi"/>
+          <w:color w:val="000000"/>
+          <w:lang w:val="cs-CZ" w:eastAsia="en-US"/>
+          <w14:ligatures w14:val="standardContextual"/>
+        </w:rPr>
+        <w:t>math</w:t>
+      </w:r>
+      <w:proofErr w:type="spellEnd"/>
+      <w:r>
+        <w:rPr>
+          <w:rFonts w:eastAsiaTheme="minorHAnsi"/>
+          <w:color w:val="000000"/>
+          <w:lang w:val="cs-CZ" w:eastAsia="en-US"/>
+          <w14:ligatures w14:val="standardContextual"/>
+        </w:rPr>
+        <w:t xml:space="preserve"> je zde nejrychlejší. Po něm je </w:t>
+      </w:r>
+      <w:proofErr w:type="spellStart"/>
+      <w:r>
+        <w:rPr>
+          <w:rFonts w:eastAsiaTheme="minorHAnsi"/>
+          <w:color w:val="000000"/>
+          <w:lang w:val="cs-CZ" w:eastAsia="en-US"/>
+          <w14:ligatures w14:val="standardContextual"/>
+        </w:rPr>
+        <w:t>NumPy</w:t>
+      </w:r>
+      <w:proofErr w:type="spellEnd"/>
+      <w:r>
+        <w:rPr>
+          <w:rFonts w:eastAsiaTheme="minorHAnsi"/>
+          <w:color w:val="000000"/>
+          <w:lang w:val="cs-CZ" w:eastAsia="en-US"/>
+          <w14:ligatures w14:val="standardContextual"/>
+        </w:rPr>
+        <w:t xml:space="preserve"> a poté </w:t>
+      </w:r>
+      <w:proofErr w:type="spellStart"/>
+      <w:r>
+        <w:rPr>
+          <w:rFonts w:eastAsiaTheme="minorHAnsi"/>
+          <w:color w:val="000000"/>
+          <w:lang w:val="cs-CZ" w:eastAsia="en-US"/>
+          <w14:ligatures w14:val="standardContextual"/>
+        </w:rPr>
+        <w:t>SymPy</w:t>
+      </w:r>
+      <w:proofErr w:type="spellEnd"/>
+      <w:r>
+        <w:rPr>
+          <w:rFonts w:eastAsiaTheme="minorHAnsi"/>
+          <w:color w:val="000000"/>
+          <w:lang w:val="cs-CZ" w:eastAsia="en-US"/>
+          <w14:ligatures w14:val="standardContextual"/>
+        </w:rPr>
+        <w:t>.</w:t>
+      </w:r>
+    </w:p>
+    <w:p>
+      <w:pPr>
+        <w:rPr>
+          <w:rFonts w:eastAsiaTheme="minorHAnsi"/>
+          <w:color w:val="000000"/>
+          <w:lang w:val="cs-CZ" w:eastAsia="en-US"/>
+          <w14:ligatures w14:val="standardContextual"/>
+        </w:rPr>
+      </w:pPr>
+    </w:p>
+    <w:p>
+      <w:pPr>
+        <w:tabs>
+          <w:tab w:val="left" w:pos="560"/>
+          <w:tab w:val="left" w:pos="1120"/>
+          <w:tab w:val="left" w:pos="1680"/>
+          <w:tab w:val="left" w:pos="2240"/>
+          <w:tab w:val="left" w:pos="2800"/>
+          <w:tab w:val="left" w:pos="3360"/>
+          <w:tab w:val="left" w:pos="3920"/>
+          <w:tab w:val="left" w:pos="4480"/>
+          <w:tab w:val="left" w:pos="5040"/>
+          <w:tab w:val="left" w:pos="5600"/>
+          <w:tab w:val="left" w:pos="6160"/>
+          <w:tab w:val="left" w:pos="6720"/>
+        </w:tabs>
+        <w:autoSpaceDE w:val="0"/>
+        <w:autoSpaceDN w:val="0"/>
+        <w:adjustRightInd w:val="0"/>
+        <w:spacing w:line="240" w:lineRule="auto"/>
+        <w:rPr>
+          <w:rFonts w:eastAsiaTheme="minorHAnsi"/>
+          <w:b/>
+          <w:bCs/>
+          <w:color w:val="000000"/>
+          <w:lang w:val="cs-CZ" w:eastAsia="en-US"/>
+          <w14:ligatures w14:val="standardContextual"/>
+        </w:rPr>
+      </w:pPr>
+      <w:r>
+        <w:rPr>
+          <w:rFonts w:eastAsiaTheme="minorHAnsi"/>
+          <w:b/>
+          <w:bCs/>
+          <w:color w:val="000000"/>
+          <w:lang w:val="cs-CZ" w:eastAsia="en-US"/>
+          <w14:ligatures w14:val="standardContextual"/>
+        </w:rPr>
+        <w:t>3. úloha: Násobení matic</w:t>
+      </w:r>
+    </w:p>
+    <w:p>
+      <w:pPr>
+        <w:tabs>
+          <w:tab w:val="left" w:pos="560"/>
+          <w:tab w:val="left" w:pos="1120"/>
+          <w:tab w:val="left" w:pos="1680"/>
+          <w:tab w:val="left" w:pos="2240"/>
+          <w:tab w:val="left" w:pos="2800"/>
+          <w:tab w:val="left" w:pos="3360"/>
+          <w:tab w:val="left" w:pos="3920"/>
+          <w:tab w:val="left" w:pos="4480"/>
+          <w:tab w:val="left" w:pos="5040"/>
+          <w:tab w:val="left" w:pos="5600"/>
+          <w:tab w:val="left" w:pos="6160"/>
+          <w:tab w:val="left" w:pos="6720"/>
+        </w:tabs>
+        <w:autoSpaceDE w:val="0"/>
+        <w:autoSpaceDN w:val="0"/>
+        <w:adjustRightInd w:val="0"/>
+        <w:spacing w:line="240" w:lineRule="auto"/>
+        <w:rPr>
+          <w:rFonts w:eastAsiaTheme="minorHAnsi"/>
+          <w:b/>
+          <w:bCs/>
+          <w:color w:val="000000"/>
+          <w:lang w:val="cs-CZ" w:eastAsia="en-US"/>
+          <w14:ligatures w14:val="standardContextual"/>
+        </w:rPr>
+      </w:pPr>
+    </w:p>
+    <w:p>
+      <w:pPr>
+        <w:tabs>
+          <w:tab w:val="left" w:pos="560"/>
+          <w:tab w:val="left" w:pos="1120"/>
+          <w:tab w:val="left" w:pos="1680"/>
+          <w:tab w:val="left" w:pos="2240"/>
+          <w:tab w:val="left" w:pos="2800"/>
+          <w:tab w:val="left" w:pos="3360"/>
+          <w:tab w:val="left" w:pos="3920"/>
+          <w:tab w:val="left" w:pos="4480"/>
+          <w:tab w:val="left" w:pos="5040"/>
+          <w:tab w:val="left" w:pos="5600"/>
+          <w:tab w:val="left" w:pos="6160"/>
+          <w:tab w:val="left" w:pos="6720"/>
+        </w:tabs>
+        <w:autoSpaceDE w:val="0"/>
+        <w:autoSpaceDN w:val="0"/>
+        <w:adjustRightInd w:val="0"/>
+        <w:spacing w:line="240" w:lineRule="auto"/>
+        <w:rPr>
+          <w:rFonts w:eastAsiaTheme="minorHAnsi"/>
+          <w:color w:val="000000"/>
+          <w:lang w:val="cs-CZ" w:eastAsia="en-US"/>
+          <w14:ligatures w14:val="standardContextual"/>
+        </w:rPr>
+      </w:pPr>
+      <w:r>
+        <w:rPr>
+          <w:rFonts w:eastAsiaTheme="minorHAnsi"/>
+          <w:color w:val="000000"/>
+          <w:lang w:val="cs-CZ" w:eastAsia="en-US"/>
+          <w14:ligatures w14:val="standardContextual"/>
+        </w:rPr>
+        <w:t xml:space="preserve">Tato úloha </w:t>
+      </w:r>
+      <w:proofErr w:type="gramStart"/>
+      <w:r>
+        <w:rPr>
+          <w:rFonts w:eastAsiaTheme="minorHAnsi"/>
+          <w:color w:val="000000"/>
+          <w:lang w:val="cs-CZ" w:eastAsia="en-US"/>
+          <w14:ligatures w14:val="standardContextual"/>
+        </w:rPr>
+        <w:t xml:space="preserve">ukazuje </w:t>
+      </w:r>
+      <w:r>
+        <w:rPr>
+          <w:rFonts w:eastAsiaTheme="minorHAnsi"/>
+          <w:color w:val="000000"/>
+          <w:lang w:val="cs-CZ" w:eastAsia="en-US"/>
+          <w14:ligatures w14:val="standardContextual"/>
+        </w:rPr>
+        <w:t xml:space="preserve"> efektivitu</w:t>
+      </w:r>
+      <w:proofErr w:type="gramEnd"/>
+      <w:r>
+        <w:rPr>
+          <w:rFonts w:eastAsiaTheme="minorHAnsi"/>
+          <w:color w:val="000000"/>
+          <w:lang w:val="cs-CZ" w:eastAsia="en-US"/>
+          <w14:ligatures w14:val="standardContextual"/>
+        </w:rPr>
+        <w:t xml:space="preserve"> násobení matic o velikosti 3x3 pomocí </w:t>
+      </w:r>
+      <w:proofErr w:type="spellStart"/>
+      <w:r>
+        <w:rPr>
+          <w:rFonts w:eastAsiaTheme="minorHAnsi"/>
+          <w:color w:val="000000"/>
+          <w:lang w:val="cs-CZ" w:eastAsia="en-US"/>
+          <w14:ligatures w14:val="standardContextual"/>
+        </w:rPr>
+        <w:t>NumPy</w:t>
+      </w:r>
+      <w:proofErr w:type="spellEnd"/>
+      <w:r>
+        <w:rPr>
+          <w:rFonts w:eastAsiaTheme="minorHAnsi"/>
+          <w:color w:val="000000"/>
+          <w:lang w:val="cs-CZ" w:eastAsia="en-US"/>
+          <w14:ligatures w14:val="standardContextual"/>
+        </w:rPr>
+        <w:t>.</w:t>
+      </w:r>
+    </w:p>
+    <w:p>
+      <w:pPr>
+        <w:tabs>
+          <w:tab w:val="left" w:pos="560"/>
+          <w:tab w:val="left" w:pos="1120"/>
+          <w:tab w:val="left" w:pos="1680"/>
+          <w:tab w:val="left" w:pos="2240"/>
+          <w:tab w:val="left" w:pos="2800"/>
+          <w:tab w:val="left" w:pos="3360"/>
+          <w:tab w:val="left" w:pos="3920"/>
+          <w:tab w:val="left" w:pos="4480"/>
+          <w:tab w:val="left" w:pos="5040"/>
+          <w:tab w:val="left" w:pos="5600"/>
+          <w:tab w:val="left" w:pos="6160"/>
+          <w:tab w:val="left" w:pos="6720"/>
+        </w:tabs>
+        <w:autoSpaceDE w:val="0"/>
+        <w:autoSpaceDN w:val="0"/>
+        <w:adjustRightInd w:val="0"/>
+        <w:spacing w:line="240" w:lineRule="auto"/>
+        <w:rPr>
+          <w:rFonts w:ascii="Courier New" w:eastAsiaTheme="minorHAnsi" w:hAnsi="Courier New" w:cs="Courier New"/>
+          <w:color w:val="000000"/>
+          <w:sz w:val="19"/>
+          <w:szCs w:val="19"/>
+          <w:lang w:val="cs-CZ" w:eastAsia="en-US"/>
+          <w14:ligatures w14:val="standardContextual"/>
+        </w:rPr>
+      </w:pPr>
+    </w:p>
+    <w:p>
+      <w:pPr>
+        <w:tabs>
+          <w:tab w:val="left" w:pos="560"/>
+          <w:tab w:val="left" w:pos="1120"/>
+          <w:tab w:val="left" w:pos="1680"/>
+          <w:tab w:val="left" w:pos="2240"/>
+          <w:tab w:val="left" w:pos="2800"/>
+          <w:tab w:val="left" w:pos="3360"/>
+          <w:tab w:val="left" w:pos="3920"/>
+          <w:tab w:val="left" w:pos="4480"/>
+          <w:tab w:val="left" w:pos="5040"/>
+          <w:tab w:val="left" w:pos="5600"/>
+          <w:tab w:val="left" w:pos="6160"/>
+          <w:tab w:val="left" w:pos="6720"/>
+        </w:tabs>
+        <w:autoSpaceDE w:val="0"/>
+        <w:autoSpaceDN w:val="0"/>
+        <w:adjustRightInd w:val="0"/>
+        <w:spacing w:line="240" w:lineRule="auto"/>
+        <w:rPr>
+          <w:rFonts w:ascii="Consolas" w:eastAsiaTheme="minorHAnsi" w:hAnsi="Consolas" w:cs="Consolas"/>
+          <w:color w:val="000000"/>
+          <w:sz w:val="20"/>
+          <w:szCs w:val="20"/>
+          <w:lang w:val="cs-CZ" w:eastAsia="en-US"/>
+          <w14:ligatures w14:val="standardContextual"/>
+        </w:rPr>
+      </w:pPr>
+      <w:r>
+        <w:rPr>
+          <w:rFonts w:ascii="Consolas" w:eastAsiaTheme="minorHAnsi" w:hAnsi="Consolas" w:cs="Consolas"/>
+          <w:color w:val="000000"/>
+          <w:sz w:val="20"/>
+          <w:szCs w:val="20"/>
+          <w:lang w:val="cs-CZ" w:eastAsia="en-US"/>
+          <w14:ligatures w14:val="standardContextual"/>
+        </w:rPr>
+        <w:t>Čas výpočtu (Python):  0.00018488299974706024</w:t>
+      </w:r>
+    </w:p>
+    <w:p>
+      <w:pPr>
+        <w:tabs>
+          <w:tab w:val="left" w:pos="560"/>
+          <w:tab w:val="left" w:pos="1120"/>
+          <w:tab w:val="left" w:pos="1680"/>
+          <w:tab w:val="left" w:pos="2240"/>
+          <w:tab w:val="left" w:pos="2800"/>
+          <w:tab w:val="left" w:pos="3360"/>
+          <w:tab w:val="left" w:pos="3920"/>
+          <w:tab w:val="left" w:pos="4480"/>
+          <w:tab w:val="left" w:pos="5040"/>
+          <w:tab w:val="left" w:pos="5600"/>
+          <w:tab w:val="left" w:pos="6160"/>
+          <w:tab w:val="left" w:pos="6720"/>
+        </w:tabs>
+        <w:autoSpaceDE w:val="0"/>
+        <w:autoSpaceDN w:val="0"/>
+        <w:adjustRightInd w:val="0"/>
+        <w:spacing w:line="240" w:lineRule="auto"/>
+        <w:rPr>
+          <w:rFonts w:ascii="Consolas" w:eastAsiaTheme="minorHAnsi" w:hAnsi="Consolas" w:cs="Consolas"/>
+          <w:color w:val="000000"/>
+          <w:sz w:val="20"/>
+          <w:szCs w:val="20"/>
+          <w:lang w:val="cs-CZ" w:eastAsia="en-US"/>
+          <w14:ligatures w14:val="standardContextual"/>
+        </w:rPr>
+      </w:pPr>
+      <w:r>
+        <w:rPr>
+          <w:rFonts w:ascii="Consolas" w:eastAsiaTheme="minorHAnsi" w:hAnsi="Consolas" w:cs="Consolas"/>
+          <w:color w:val="000000"/>
+          <w:sz w:val="20"/>
+          <w:szCs w:val="20"/>
+          <w:lang w:val="cs-CZ" w:eastAsia="en-US"/>
+          <w14:ligatures w14:val="standardContextual"/>
+        </w:rPr>
+        <w:t>Čas výpočtu (</w:t>
+      </w:r>
+      <w:proofErr w:type="spellStart"/>
+      <w:r>
+        <w:rPr>
+          <w:rFonts w:ascii="Consolas" w:eastAsiaTheme="minorHAnsi" w:hAnsi="Consolas" w:cs="Consolas"/>
+          <w:color w:val="000000"/>
+          <w:sz w:val="20"/>
+          <w:szCs w:val="20"/>
+          <w:lang w:val="cs-CZ" w:eastAsia="en-US"/>
+          <w14:ligatures w14:val="standardContextual"/>
+        </w:rPr>
+        <w:t>NumPy</w:t>
+      </w:r>
+      <w:proofErr w:type="spellEnd"/>
+      <w:r>
+        <w:rPr>
+          <w:rFonts w:ascii="Consolas" w:eastAsiaTheme="minorHAnsi" w:hAnsi="Consolas" w:cs="Consolas"/>
+          <w:color w:val="000000"/>
+          <w:sz w:val="20"/>
+          <w:szCs w:val="20"/>
+          <w:lang w:val="cs-CZ" w:eastAsia="en-US"/>
+          <w14:ligatures w14:val="standardContextual"/>
+        </w:rPr>
+        <w:t>):  0.00012147700181230903</w:t>
+      </w:r>
+    </w:p>
+    <w:p>
+      <w:pPr>
+        <w:tabs>
+          <w:tab w:val="left" w:pos="560"/>
+          <w:tab w:val="left" w:pos="1120"/>
+          <w:tab w:val="left" w:pos="1680"/>
+          <w:tab w:val="left" w:pos="2240"/>
+          <w:tab w:val="left" w:pos="2800"/>
+          <w:tab w:val="left" w:pos="3360"/>
+          <w:tab w:val="left" w:pos="3920"/>
+          <w:tab w:val="left" w:pos="4480"/>
+          <w:tab w:val="left" w:pos="5040"/>
+          <w:tab w:val="left" w:pos="5600"/>
+          <w:tab w:val="left" w:pos="6160"/>
+          <w:tab w:val="left" w:pos="6720"/>
+        </w:tabs>
+        <w:autoSpaceDE w:val="0"/>
+        <w:autoSpaceDN w:val="0"/>
+        <w:adjustRightInd w:val="0"/>
+        <w:spacing w:line="240" w:lineRule="auto"/>
+        <w:rPr>
+          <w:rFonts w:ascii="Courier New" w:eastAsiaTheme="minorHAnsi" w:hAnsi="Courier New" w:cs="Courier New"/>
+          <w:color w:val="000000"/>
+          <w:sz w:val="19"/>
+          <w:szCs w:val="19"/>
+          <w:lang w:val="cs-CZ" w:eastAsia="en-US"/>
+          <w14:ligatures w14:val="standardContextual"/>
+        </w:rPr>
+      </w:pPr>
+    </w:p>
+    <w:p>
+      <w:pPr>
+        <w:tabs>
+          <w:tab w:val="left" w:pos="560"/>
+          <w:tab w:val="left" w:pos="1120"/>
+          <w:tab w:val="left" w:pos="1680"/>
+          <w:tab w:val="left" w:pos="2240"/>
+          <w:tab w:val="left" w:pos="2800"/>
+          <w:tab w:val="left" w:pos="3360"/>
+          <w:tab w:val="left" w:pos="3920"/>
+          <w:tab w:val="left" w:pos="4480"/>
+          <w:tab w:val="left" w:pos="5040"/>
+          <w:tab w:val="left" w:pos="5600"/>
+          <w:tab w:val="left" w:pos="6160"/>
+          <w:tab w:val="left" w:pos="6720"/>
+        </w:tabs>
+        <w:autoSpaceDE w:val="0"/>
+        <w:autoSpaceDN w:val="0"/>
+        <w:adjustRightInd w:val="0"/>
+        <w:spacing w:line="240" w:lineRule="auto"/>
+        <w:rPr>
+          <w:rFonts w:eastAsiaTheme="minorHAnsi"/>
+          <w:color w:val="000000"/>
+          <w:lang w:val="cs-CZ" w:eastAsia="en-US"/>
+          <w14:ligatures w14:val="standardContextual"/>
+        </w:rPr>
+      </w:pPr>
+      <w:r>
+        <w:rPr>
+          <w:rFonts w:eastAsiaTheme="minorHAnsi"/>
+          <w:color w:val="000000"/>
+          <w:lang w:val="cs-CZ" w:eastAsia="en-US"/>
+          <w14:ligatures w14:val="standardContextual"/>
+        </w:rPr>
+        <w:t xml:space="preserve">Výsledky ukazují, že </w:t>
+      </w:r>
+      <w:r>
+        <w:rPr>
+          <w:rFonts w:eastAsiaTheme="minorHAnsi"/>
+          <w:color w:val="000000"/>
+          <w:lang w:val="cs-CZ" w:eastAsia="en-US"/>
+          <w14:ligatures w14:val="standardContextual"/>
+        </w:rPr>
+        <w:t>je</w:t>
+      </w:r>
+      <w:r>
+        <w:rPr>
+          <w:rFonts w:eastAsiaTheme="minorHAnsi"/>
+          <w:color w:val="000000"/>
+          <w:lang w:val="cs-CZ" w:eastAsia="en-US"/>
+          <w14:ligatures w14:val="standardContextual"/>
+        </w:rPr>
+        <w:t xml:space="preserve"> knihovn</w:t>
+      </w:r>
+      <w:r>
+        <w:rPr>
+          <w:rFonts w:eastAsiaTheme="minorHAnsi"/>
+          <w:color w:val="000000"/>
+          <w:lang w:val="cs-CZ" w:eastAsia="en-US"/>
+          <w14:ligatures w14:val="standardContextual"/>
+        </w:rPr>
+        <w:t>a</w:t>
+      </w:r>
+      <w:r>
+        <w:rPr>
+          <w:rFonts w:eastAsiaTheme="minorHAnsi"/>
+          <w:color w:val="000000"/>
+          <w:lang w:val="cs-CZ" w:eastAsia="en-US"/>
+          <w14:ligatures w14:val="standardContextual"/>
+        </w:rPr>
+        <w:t xml:space="preserve"> </w:t>
+      </w:r>
+      <w:proofErr w:type="spellStart"/>
+      <w:r>
+        <w:rPr>
+          <w:rFonts w:eastAsiaTheme="minorHAnsi"/>
+          <w:color w:val="000000"/>
+          <w:lang w:val="cs-CZ" w:eastAsia="en-US"/>
+          <w14:ligatures w14:val="standardContextual"/>
+        </w:rPr>
+        <w:t>NumPy</w:t>
+      </w:r>
+      <w:proofErr w:type="spellEnd"/>
+      <w:r>
+        <w:rPr>
+          <w:rFonts w:eastAsiaTheme="minorHAnsi"/>
+          <w:color w:val="000000"/>
+          <w:lang w:val="cs-CZ" w:eastAsia="en-US"/>
+          <w14:ligatures w14:val="standardContextual"/>
+        </w:rPr>
+        <w:t xml:space="preserve"> výrazně rychlejší. Python využívá tři vnořené smyčky k</w:t>
+      </w:r>
+      <w:r>
+        <w:rPr>
+          <w:rFonts w:eastAsiaTheme="minorHAnsi"/>
+          <w:color w:val="000000"/>
+          <w:lang w:val="cs-CZ" w:eastAsia="en-US"/>
+          <w14:ligatures w14:val="standardContextual"/>
+        </w:rPr>
+        <w:t xml:space="preserve"> </w:t>
+      </w:r>
+      <w:r>
+        <w:rPr>
+          <w:rFonts w:eastAsiaTheme="minorHAnsi"/>
+          <w:color w:val="000000"/>
+          <w:lang w:val="cs-CZ" w:eastAsia="en-US"/>
+          <w14:ligatures w14:val="standardContextual"/>
+        </w:rPr>
+        <w:t xml:space="preserve">výpočtu, zatímco </w:t>
+      </w:r>
+      <w:proofErr w:type="spellStart"/>
+      <w:r>
+        <w:rPr>
+          <w:rFonts w:eastAsiaTheme="minorHAnsi"/>
+          <w:color w:val="000000"/>
+          <w:lang w:val="cs-CZ" w:eastAsia="en-US"/>
+          <w14:ligatures w14:val="standardContextual"/>
+        </w:rPr>
+        <w:t>NumPy</w:t>
+      </w:r>
+      <w:proofErr w:type="spellEnd"/>
+      <w:r>
+        <w:rPr>
+          <w:rFonts w:eastAsiaTheme="minorHAnsi"/>
+          <w:color w:val="000000"/>
+          <w:lang w:val="cs-CZ" w:eastAsia="en-US"/>
+          <w14:ligatures w14:val="standardContextual"/>
+        </w:rPr>
+        <w:t xml:space="preserve"> používá vektorové operace pro rychlejší výpočet.</w:t>
+      </w:r>
+    </w:p>
+    <w:p>
+      <w:pPr>
+        <w:tabs>
+          <w:tab w:val="left" w:pos="560"/>
+          <w:tab w:val="left" w:pos="1120"/>
+          <w:tab w:val="left" w:pos="1680"/>
+          <w:tab w:val="left" w:pos="2240"/>
+          <w:tab w:val="left" w:pos="2800"/>
+          <w:tab w:val="left" w:pos="3360"/>
+          <w:tab w:val="left" w:pos="3920"/>
+          <w:tab w:val="left" w:pos="4480"/>
+          <w:tab w:val="left" w:pos="5040"/>
+          <w:tab w:val="left" w:pos="5600"/>
+          <w:tab w:val="left" w:pos="6160"/>
+          <w:tab w:val="left" w:pos="6720"/>
+        </w:tabs>
+        <w:autoSpaceDE w:val="0"/>
+        <w:autoSpaceDN w:val="0"/>
+        <w:adjustRightInd w:val="0"/>
+        <w:spacing w:line="240" w:lineRule="auto"/>
+        <w:rPr>
+          <w:rFonts w:eastAsiaTheme="minorHAnsi"/>
+          <w:color w:val="000000"/>
+          <w:lang w:val="cs-CZ" w:eastAsia="en-US"/>
+          <w14:ligatures w14:val="standardContextual"/>
+        </w:rPr>
+      </w:pPr>
+    </w:p>
+    <w:p>
+      <w:pPr>
+        <w:tabs>
+          <w:tab w:val="left" w:pos="560"/>
+          <w:tab w:val="left" w:pos="1120"/>
+          <w:tab w:val="left" w:pos="1680"/>
+          <w:tab w:val="left" w:pos="2240"/>
+          <w:tab w:val="left" w:pos="2800"/>
+          <w:tab w:val="left" w:pos="3360"/>
+          <w:tab w:val="left" w:pos="3920"/>
+          <w:tab w:val="left" w:pos="4480"/>
+          <w:tab w:val="left" w:pos="5040"/>
+          <w:tab w:val="left" w:pos="5600"/>
+          <w:tab w:val="left" w:pos="6160"/>
+          <w:tab w:val="left" w:pos="6720"/>
+        </w:tabs>
+        <w:autoSpaceDE w:val="0"/>
+        <w:autoSpaceDN w:val="0"/>
+        <w:adjustRightInd w:val="0"/>
+        <w:spacing w:line="240" w:lineRule="auto"/>
+        <w:rPr>
+          <w:rFonts w:eastAsiaTheme="minorHAnsi"/>
+          <w:b/>
+          <w:bCs/>
+          <w:color w:val="000000"/>
+          <w:lang w:val="cs-CZ" w:eastAsia="en-US"/>
+          <w14:ligatures w14:val="standardContextual"/>
+        </w:rPr>
+      </w:pPr>
+    </w:p>
+    <w:p>
+      <w:pPr>
+        <w:tabs>
+          <w:tab w:val="left" w:pos="560"/>
+          <w:tab w:val="left" w:pos="1120"/>
+          <w:tab w:val="left" w:pos="1680"/>
+          <w:tab w:val="left" w:pos="2240"/>
+          <w:tab w:val="left" w:pos="2800"/>
+          <w:tab w:val="left" w:pos="3360"/>
+          <w:tab w:val="left" w:pos="3920"/>
+          <w:tab w:val="left" w:pos="4480"/>
+          <w:tab w:val="left" w:pos="5040"/>
+          <w:tab w:val="left" w:pos="5600"/>
+          <w:tab w:val="left" w:pos="6160"/>
+          <w:tab w:val="left" w:pos="6720"/>
+        </w:tabs>
+        <w:autoSpaceDE w:val="0"/>
+        <w:autoSpaceDN w:val="0"/>
+        <w:adjustRightInd w:val="0"/>
+        <w:spacing w:line="240" w:lineRule="auto"/>
+        <w:rPr>
+          <w:rFonts w:eastAsiaTheme="minorHAnsi"/>
+          <w:b/>
+          <w:bCs/>
+          <w:color w:val="000000"/>
+          <w:lang w:val="cs-CZ" w:eastAsia="en-US"/>
+          <w14:ligatures w14:val="standardContextual"/>
+        </w:rPr>
+      </w:pPr>
+    </w:p>
+    <w:p>
+      <w:pPr>
+        <w:tabs>
+          <w:tab w:val="left" w:pos="560"/>
+          <w:tab w:val="left" w:pos="1120"/>
+          <w:tab w:val="left" w:pos="1680"/>
+          <w:tab w:val="left" w:pos="2240"/>
+          <w:tab w:val="left" w:pos="2800"/>
+          <w:tab w:val="left" w:pos="3360"/>
+          <w:tab w:val="left" w:pos="3920"/>
+          <w:tab w:val="left" w:pos="4480"/>
+          <w:tab w:val="left" w:pos="5040"/>
+          <w:tab w:val="left" w:pos="5600"/>
+          <w:tab w:val="left" w:pos="6160"/>
+          <w:tab w:val="left" w:pos="6720"/>
+        </w:tabs>
+        <w:autoSpaceDE w:val="0"/>
+        <w:autoSpaceDN w:val="0"/>
+        <w:adjustRightInd w:val="0"/>
+        <w:spacing w:line="240" w:lineRule="auto"/>
+        <w:rPr>
+          <w:rFonts w:eastAsiaTheme="minorHAnsi"/>
+          <w:b/>
+          <w:bCs/>
+          <w:color w:val="000000"/>
+          <w:lang w:val="cs-CZ" w:eastAsia="en-US"/>
+          <w14:ligatures w14:val="standardContextual"/>
+        </w:rPr>
+      </w:pPr>
+    </w:p>
+    <w:p>
+      <w:pPr>
+        <w:tabs>
+          <w:tab w:val="left" w:pos="560"/>
+          <w:tab w:val="left" w:pos="1120"/>
+          <w:tab w:val="left" w:pos="1680"/>
+          <w:tab w:val="left" w:pos="2240"/>
+          <w:tab w:val="left" w:pos="2800"/>
+          <w:tab w:val="left" w:pos="3360"/>
+          <w:tab w:val="left" w:pos="3920"/>
+          <w:tab w:val="left" w:pos="4480"/>
+          <w:tab w:val="left" w:pos="5040"/>
+          <w:tab w:val="left" w:pos="5600"/>
+          <w:tab w:val="left" w:pos="6160"/>
+          <w:tab w:val="left" w:pos="6720"/>
+        </w:tabs>
+        <w:autoSpaceDE w:val="0"/>
+        <w:autoSpaceDN w:val="0"/>
+        <w:adjustRightInd w:val="0"/>
+        <w:spacing w:line="240" w:lineRule="auto"/>
+        <w:rPr>
+          <w:rFonts w:eastAsiaTheme="minorHAnsi"/>
+          <w:b/>
+          <w:bCs/>
+          <w:color w:val="000000"/>
+          <w:lang w:val="cs-CZ" w:eastAsia="en-US"/>
+          <w14:ligatures w14:val="standardContextual"/>
+        </w:rPr>
+      </w:pPr>
+    </w:p>
+    <w:p>
+      <w:pPr>
+        <w:tabs>
+          <w:tab w:val="left" w:pos="560"/>
+          <w:tab w:val="left" w:pos="1120"/>
+          <w:tab w:val="left" w:pos="1680"/>
+          <w:tab w:val="left" w:pos="2240"/>
+          <w:tab w:val="left" w:pos="2800"/>
+          <w:tab w:val="left" w:pos="3360"/>
+          <w:tab w:val="left" w:pos="3920"/>
+          <w:tab w:val="left" w:pos="4480"/>
+          <w:tab w:val="left" w:pos="5040"/>
+          <w:tab w:val="left" w:pos="5600"/>
+          <w:tab w:val="left" w:pos="6160"/>
+          <w:tab w:val="left" w:pos="6720"/>
+        </w:tabs>
+        <w:autoSpaceDE w:val="0"/>
+        <w:autoSpaceDN w:val="0"/>
+        <w:adjustRightInd w:val="0"/>
+        <w:spacing w:line="240" w:lineRule="auto"/>
+        <w:rPr>
+          <w:rFonts w:eastAsiaTheme="minorHAnsi"/>
+          <w:b/>
+          <w:bCs/>
+          <w:color w:val="000000"/>
+          <w:lang w:val="cs-CZ" w:eastAsia="en-US"/>
+          <w14:ligatures w14:val="standardContextual"/>
+        </w:rPr>
+      </w:pPr>
+    </w:p>
+    <w:p>
+      <w:pPr>
+        <w:tabs>
+          <w:tab w:val="left" w:pos="560"/>
+          <w:tab w:val="left" w:pos="1120"/>
+          <w:tab w:val="left" w:pos="1680"/>
+          <w:tab w:val="left" w:pos="2240"/>
+          <w:tab w:val="left" w:pos="2800"/>
+          <w:tab w:val="left" w:pos="3360"/>
+          <w:tab w:val="left" w:pos="3920"/>
+          <w:tab w:val="left" w:pos="4480"/>
+          <w:tab w:val="left" w:pos="5040"/>
+          <w:tab w:val="left" w:pos="5600"/>
+          <w:tab w:val="left" w:pos="6160"/>
+          <w:tab w:val="left" w:pos="6720"/>
+        </w:tabs>
+        <w:autoSpaceDE w:val="0"/>
+        <w:autoSpaceDN w:val="0"/>
+        <w:adjustRightInd w:val="0"/>
+        <w:spacing w:line="240" w:lineRule="auto"/>
+        <w:rPr>
+          <w:rFonts w:eastAsiaTheme="minorHAnsi"/>
+          <w:b/>
+          <w:bCs/>
+          <w:color w:val="000000"/>
+          <w:lang w:val="cs-CZ" w:eastAsia="en-US"/>
+          <w14:ligatures w14:val="standardContextual"/>
+        </w:rPr>
+      </w:pPr>
+      <w:r>
+        <w:rPr>
+          <w:rFonts w:eastAsiaTheme="minorHAnsi"/>
+          <w:b/>
+          <w:bCs/>
+          <w:color w:val="000000"/>
+          <w:lang w:val="cs-CZ" w:eastAsia="en-US"/>
+          <w14:ligatures w14:val="standardContextual"/>
+        </w:rPr>
+        <w:lastRenderedPageBreak/>
+        <w:t>4</w:t>
+      </w:r>
+      <w:r>
+        <w:rPr>
+          <w:rFonts w:eastAsiaTheme="minorHAnsi"/>
+          <w:b/>
+          <w:bCs/>
+          <w:color w:val="000000"/>
+          <w:lang w:val="cs-CZ" w:eastAsia="en-US"/>
+          <w14:ligatures w14:val="standardContextual"/>
+        </w:rPr>
+        <w:t>. úloha: Výpočet faktoriálu</w:t>
+      </w:r>
+    </w:p>
+    <w:p>
+      <w:pPr>
+        <w:tabs>
+          <w:tab w:val="left" w:pos="560"/>
+          <w:tab w:val="left" w:pos="1120"/>
+          <w:tab w:val="left" w:pos="1680"/>
+          <w:tab w:val="left" w:pos="2240"/>
+          <w:tab w:val="left" w:pos="2800"/>
+          <w:tab w:val="left" w:pos="3360"/>
+          <w:tab w:val="left" w:pos="3920"/>
+          <w:tab w:val="left" w:pos="4480"/>
+          <w:tab w:val="left" w:pos="5040"/>
+          <w:tab w:val="left" w:pos="5600"/>
+          <w:tab w:val="left" w:pos="6160"/>
+          <w:tab w:val="left" w:pos="6720"/>
+        </w:tabs>
+        <w:autoSpaceDE w:val="0"/>
+        <w:autoSpaceDN w:val="0"/>
+        <w:adjustRightInd w:val="0"/>
+        <w:spacing w:line="240" w:lineRule="auto"/>
+        <w:rPr>
+          <w:rFonts w:eastAsiaTheme="minorHAnsi"/>
+          <w:color w:val="000000"/>
+          <w:lang w:val="cs-CZ" w:eastAsia="en-US"/>
+          <w14:ligatures w14:val="standardContextual"/>
+        </w:rPr>
+      </w:pPr>
+    </w:p>
+    <w:p>
+      <w:pPr>
+        <w:tabs>
+          <w:tab w:val="left" w:pos="560"/>
+          <w:tab w:val="left" w:pos="1120"/>
+          <w:tab w:val="left" w:pos="1680"/>
+          <w:tab w:val="left" w:pos="2240"/>
+          <w:tab w:val="left" w:pos="2800"/>
+          <w:tab w:val="left" w:pos="3360"/>
+          <w:tab w:val="left" w:pos="3920"/>
+          <w:tab w:val="left" w:pos="4480"/>
+          <w:tab w:val="left" w:pos="5040"/>
+          <w:tab w:val="left" w:pos="5600"/>
+          <w:tab w:val="left" w:pos="6160"/>
+          <w:tab w:val="left" w:pos="6720"/>
+        </w:tabs>
+        <w:autoSpaceDE w:val="0"/>
+        <w:autoSpaceDN w:val="0"/>
+        <w:adjustRightInd w:val="0"/>
+        <w:spacing w:line="240" w:lineRule="auto"/>
+        <w:rPr>
+          <w:rFonts w:eastAsiaTheme="minorHAnsi"/>
+          <w:color w:val="000000"/>
+          <w:lang w:val="cs-CZ" w:eastAsia="en-US"/>
+          <w14:ligatures w14:val="standardContextual"/>
+        </w:rPr>
+      </w:pPr>
+      <w:r>
+        <w:rPr>
+          <w:rFonts w:eastAsiaTheme="minorHAnsi"/>
+          <w:color w:val="000000"/>
+          <w:lang w:val="cs-CZ" w:eastAsia="en-US"/>
+          <w14:ligatures w14:val="standardContextual"/>
+        </w:rPr>
+        <w:t>Tato úloha se zabývá výpočtem faktoriálu. Nejdřív pomocí Pythonu a poté pomocí</w:t>
+      </w:r>
+    </w:p>
+    <w:p>
+      <w:pPr>
+        <w:tabs>
+          <w:tab w:val="left" w:pos="560"/>
+          <w:tab w:val="left" w:pos="1120"/>
+          <w:tab w:val="left" w:pos="1680"/>
+          <w:tab w:val="left" w:pos="2240"/>
+          <w:tab w:val="left" w:pos="2800"/>
+          <w:tab w:val="left" w:pos="3360"/>
+          <w:tab w:val="left" w:pos="3920"/>
+          <w:tab w:val="left" w:pos="4480"/>
+          <w:tab w:val="left" w:pos="5040"/>
+          <w:tab w:val="left" w:pos="5600"/>
+          <w:tab w:val="left" w:pos="6160"/>
+          <w:tab w:val="left" w:pos="6720"/>
+        </w:tabs>
+        <w:autoSpaceDE w:val="0"/>
+        <w:autoSpaceDN w:val="0"/>
+        <w:adjustRightInd w:val="0"/>
+        <w:spacing w:line="240" w:lineRule="auto"/>
+        <w:rPr>
+          <w:rFonts w:eastAsiaTheme="minorHAnsi"/>
+          <w:color w:val="000000"/>
+          <w:lang w:val="cs-CZ" w:eastAsia="en-US"/>
+          <w14:ligatures w14:val="standardContextual"/>
+        </w:rPr>
+      </w:pPr>
+      <w:r>
+        <w:rPr>
+          <w:rFonts w:eastAsiaTheme="minorHAnsi"/>
+          <w:color w:val="000000"/>
+          <w:lang w:val="cs-CZ" w:eastAsia="en-US"/>
+          <w14:ligatures w14:val="standardContextual"/>
+        </w:rPr>
+        <w:t xml:space="preserve">knihovny </w:t>
+      </w:r>
+      <w:proofErr w:type="spellStart"/>
+      <w:r>
+        <w:rPr>
+          <w:rFonts w:eastAsiaTheme="minorHAnsi"/>
+          <w:color w:val="000000"/>
+          <w:lang w:val="cs-CZ" w:eastAsia="en-US"/>
+          <w14:ligatures w14:val="standardContextual"/>
+        </w:rPr>
+        <w:t>Math</w:t>
+      </w:r>
+      <w:proofErr w:type="spellEnd"/>
+      <w:r>
+        <w:rPr>
+          <w:rFonts w:eastAsiaTheme="minorHAnsi"/>
+          <w:color w:val="000000"/>
+          <w:lang w:val="cs-CZ" w:eastAsia="en-US"/>
+          <w14:ligatures w14:val="standardContextual"/>
+        </w:rPr>
+        <w:t>.</w:t>
+      </w:r>
+    </w:p>
+    <w:p>
+      <w:pPr>
+        <w:tabs>
+          <w:tab w:val="left" w:pos="560"/>
+          <w:tab w:val="left" w:pos="1120"/>
+          <w:tab w:val="left" w:pos="1680"/>
+          <w:tab w:val="left" w:pos="2240"/>
+          <w:tab w:val="left" w:pos="2800"/>
+          <w:tab w:val="left" w:pos="3360"/>
+          <w:tab w:val="left" w:pos="3920"/>
+          <w:tab w:val="left" w:pos="4480"/>
+          <w:tab w:val="left" w:pos="5040"/>
+          <w:tab w:val="left" w:pos="5600"/>
+          <w:tab w:val="left" w:pos="6160"/>
+          <w:tab w:val="left" w:pos="6720"/>
+        </w:tabs>
+        <w:autoSpaceDE w:val="0"/>
+        <w:autoSpaceDN w:val="0"/>
+        <w:adjustRightInd w:val="0"/>
+        <w:spacing w:line="240" w:lineRule="auto"/>
+        <w:rPr>
+          <w:rFonts w:ascii="Courier New" w:eastAsiaTheme="minorHAnsi" w:hAnsi="Courier New" w:cs="Courier New"/>
+          <w:color w:val="000000"/>
+          <w:sz w:val="19"/>
+          <w:szCs w:val="19"/>
+          <w:lang w:val="cs-CZ" w:eastAsia="en-US"/>
+          <w14:ligatures w14:val="standardContextual"/>
+        </w:rPr>
+      </w:pPr>
+    </w:p>
+    <w:p>
+      <w:pPr>
+        <w:tabs>
+          <w:tab w:val="left" w:pos="560"/>
+          <w:tab w:val="left" w:pos="1120"/>
+          <w:tab w:val="left" w:pos="1680"/>
+          <w:tab w:val="left" w:pos="2240"/>
+          <w:tab w:val="left" w:pos="2800"/>
+          <w:tab w:val="left" w:pos="3360"/>
+          <w:tab w:val="left" w:pos="3920"/>
+          <w:tab w:val="left" w:pos="4480"/>
+          <w:tab w:val="left" w:pos="5040"/>
+          <w:tab w:val="left" w:pos="5600"/>
+          <w:tab w:val="left" w:pos="6160"/>
+          <w:tab w:val="left" w:pos="6720"/>
+        </w:tabs>
+        <w:autoSpaceDE w:val="0"/>
+        <w:autoSpaceDN w:val="0"/>
+        <w:adjustRightInd w:val="0"/>
+        <w:spacing w:line="240" w:lineRule="auto"/>
+        <w:rPr>
+          <w:rFonts w:ascii="Consolas" w:eastAsiaTheme="minorHAnsi" w:hAnsi="Consolas" w:cs="Consolas"/>
+          <w:color w:val="000000"/>
+          <w:sz w:val="20"/>
+          <w:szCs w:val="20"/>
+          <w:lang w:val="cs-CZ" w:eastAsia="en-US"/>
+          <w14:ligatures w14:val="standardContextual"/>
+        </w:rPr>
+      </w:pPr>
+      <w:r>
+        <w:rPr>
+          <w:rFonts w:ascii="Consolas" w:eastAsiaTheme="minorHAnsi" w:hAnsi="Consolas" w:cs="Consolas"/>
+          <w:color w:val="000000"/>
+          <w:sz w:val="20"/>
+          <w:szCs w:val="20"/>
+          <w:lang w:val="cs-CZ" w:eastAsia="en-US"/>
+          <w14:ligatures w14:val="standardContextual"/>
+        </w:rPr>
+        <w:t>Čas výpočtu (Python):  0.15173245201003738</w:t>
+      </w:r>
+    </w:p>
+    <w:p>
+      <w:pPr>
+        <w:tabs>
+          <w:tab w:val="left" w:pos="560"/>
+          <w:tab w:val="left" w:pos="1120"/>
+          <w:tab w:val="left" w:pos="1680"/>
+          <w:tab w:val="left" w:pos="2240"/>
+          <w:tab w:val="left" w:pos="2800"/>
+          <w:tab w:val="left" w:pos="3360"/>
+          <w:tab w:val="left" w:pos="3920"/>
+          <w:tab w:val="left" w:pos="4480"/>
+          <w:tab w:val="left" w:pos="5040"/>
+          <w:tab w:val="left" w:pos="5600"/>
+          <w:tab w:val="left" w:pos="6160"/>
+          <w:tab w:val="left" w:pos="6720"/>
+        </w:tabs>
+        <w:autoSpaceDE w:val="0"/>
+        <w:autoSpaceDN w:val="0"/>
+        <w:adjustRightInd w:val="0"/>
+        <w:spacing w:line="240" w:lineRule="auto"/>
+        <w:rPr>
+          <w:rFonts w:ascii="Consolas" w:eastAsiaTheme="minorHAnsi" w:hAnsi="Consolas" w:cs="Consolas"/>
+          <w:color w:val="000000"/>
+          <w:sz w:val="20"/>
+          <w:szCs w:val="20"/>
+          <w:lang w:val="cs-CZ" w:eastAsia="en-US"/>
+          <w14:ligatures w14:val="standardContextual"/>
+        </w:rPr>
+      </w:pPr>
+      <w:r>
+        <w:rPr>
+          <w:rFonts w:ascii="Consolas" w:eastAsiaTheme="minorHAnsi" w:hAnsi="Consolas" w:cs="Consolas"/>
+          <w:color w:val="000000"/>
+          <w:sz w:val="20"/>
+          <w:szCs w:val="20"/>
+          <w:lang w:val="cs-CZ" w:eastAsia="en-US"/>
+          <w14:ligatures w14:val="standardContextual"/>
+        </w:rPr>
+        <w:t>Čas výpočtu (</w:t>
+      </w:r>
+      <w:proofErr w:type="spellStart"/>
+      <w:r>
+        <w:rPr>
+          <w:rFonts w:ascii="Consolas" w:eastAsiaTheme="minorHAnsi" w:hAnsi="Consolas" w:cs="Consolas"/>
+          <w:color w:val="000000"/>
+          <w:sz w:val="20"/>
+          <w:szCs w:val="20"/>
+          <w:lang w:val="cs-CZ" w:eastAsia="en-US"/>
+          <w14:ligatures w14:val="standardContextual"/>
+        </w:rPr>
+        <w:t>Math</w:t>
+      </w:r>
+      <w:proofErr w:type="spellEnd"/>
+      <w:r>
+        <w:rPr>
+          <w:rFonts w:ascii="Consolas" w:eastAsiaTheme="minorHAnsi" w:hAnsi="Consolas" w:cs="Consolas"/>
+          <w:color w:val="000000"/>
+          <w:sz w:val="20"/>
+          <w:szCs w:val="20"/>
+          <w:lang w:val="cs-CZ" w:eastAsia="en-US"/>
+          <w14:ligatures w14:val="standardContextual"/>
+        </w:rPr>
+        <w:t>):  0.01574059799895622</w:t>
+      </w:r>
+    </w:p>
+    <w:p>
+      <w:pPr>
+        <w:tabs>
+          <w:tab w:val="left" w:pos="560"/>
+          <w:tab w:val="left" w:pos="1120"/>
+          <w:tab w:val="left" w:pos="1680"/>
+          <w:tab w:val="left" w:pos="2240"/>
+          <w:tab w:val="left" w:pos="2800"/>
+          <w:tab w:val="left" w:pos="3360"/>
+          <w:tab w:val="left" w:pos="3920"/>
+          <w:tab w:val="left" w:pos="4480"/>
+          <w:tab w:val="left" w:pos="5040"/>
+          <w:tab w:val="left" w:pos="5600"/>
+          <w:tab w:val="left" w:pos="6160"/>
+          <w:tab w:val="left" w:pos="6720"/>
+        </w:tabs>
+        <w:autoSpaceDE w:val="0"/>
+        <w:autoSpaceDN w:val="0"/>
+        <w:adjustRightInd w:val="0"/>
+        <w:spacing w:line="240" w:lineRule="auto"/>
+        <w:rPr>
+          <w:rFonts w:ascii="Consolas" w:eastAsiaTheme="minorHAnsi" w:hAnsi="Consolas" w:cs="Consolas"/>
+          <w:color w:val="000000"/>
+          <w:sz w:val="20"/>
+          <w:szCs w:val="20"/>
+          <w:lang w:val="cs-CZ" w:eastAsia="en-US"/>
+          <w14:ligatures w14:val="standardContextual"/>
+        </w:rPr>
+      </w:pPr>
+    </w:p>
+    <w:p>
+      <w:pPr>
+        <w:tabs>
+          <w:tab w:val="left" w:pos="560"/>
+          <w:tab w:val="left" w:pos="1120"/>
+          <w:tab w:val="left" w:pos="1680"/>
+          <w:tab w:val="left" w:pos="2240"/>
+          <w:tab w:val="left" w:pos="2800"/>
+          <w:tab w:val="left" w:pos="3360"/>
+          <w:tab w:val="left" w:pos="3920"/>
+          <w:tab w:val="left" w:pos="4480"/>
+          <w:tab w:val="left" w:pos="5040"/>
+          <w:tab w:val="left" w:pos="5600"/>
+          <w:tab w:val="left" w:pos="6160"/>
+          <w:tab w:val="left" w:pos="6720"/>
+        </w:tabs>
+        <w:autoSpaceDE w:val="0"/>
+        <w:autoSpaceDN w:val="0"/>
+        <w:adjustRightInd w:val="0"/>
+        <w:spacing w:line="240" w:lineRule="auto"/>
+        <w:rPr>
+          <w:rFonts w:eastAsiaTheme="minorHAnsi"/>
+          <w:b/>
+          <w:bCs/>
+          <w:color w:val="000000"/>
+          <w:lang w:val="cs-CZ" w:eastAsia="en-US"/>
+          <w14:ligatures w14:val="standardContextual"/>
+        </w:rPr>
+      </w:pPr>
+      <w:r>
+        <w:rPr>
+          <w:rFonts w:eastAsiaTheme="minorHAnsi"/>
+          <w:b/>
+          <w:bCs/>
+          <w:color w:val="000000"/>
+          <w:lang w:val="cs-CZ" w:eastAsia="en-US"/>
+          <w14:ligatures w14:val="standardContextual"/>
+        </w:rPr>
+        <w:t>5</w:t>
+      </w:r>
+      <w:r>
+        <w:rPr>
+          <w:rFonts w:eastAsiaTheme="minorHAnsi"/>
+          <w:b/>
+          <w:bCs/>
+          <w:color w:val="000000"/>
+          <w:lang w:val="cs-CZ" w:eastAsia="en-US"/>
+          <w14:ligatures w14:val="standardContextual"/>
+        </w:rPr>
+        <w:t>.</w:t>
+      </w:r>
+      <w:r>
+        <w:rPr>
+          <w:rFonts w:eastAsiaTheme="minorHAnsi"/>
+          <w:b/>
+          <w:bCs/>
+          <w:color w:val="000000"/>
+          <w:lang w:val="cs-CZ" w:eastAsia="en-US"/>
+          <w14:ligatures w14:val="standardContextual"/>
+        </w:rPr>
+        <w:t xml:space="preserve"> </w:t>
+      </w:r>
+      <w:r>
+        <w:rPr>
+          <w:rFonts w:eastAsiaTheme="minorHAnsi"/>
+          <w:b/>
+          <w:bCs/>
+          <w:color w:val="000000"/>
+          <w:lang w:val="cs-CZ" w:eastAsia="en-US"/>
+          <w14:ligatures w14:val="standardContextual"/>
+        </w:rPr>
+        <w:t>úloha: Aritmetický průměr</w:t>
+      </w:r>
+    </w:p>
+    <w:p>
+      <w:pPr>
+        <w:tabs>
+          <w:tab w:val="left" w:pos="560"/>
+          <w:tab w:val="left" w:pos="1120"/>
+          <w:tab w:val="left" w:pos="1680"/>
+          <w:tab w:val="left" w:pos="2240"/>
+          <w:tab w:val="left" w:pos="2800"/>
+          <w:tab w:val="left" w:pos="3360"/>
+          <w:tab w:val="left" w:pos="3920"/>
+          <w:tab w:val="left" w:pos="4480"/>
+          <w:tab w:val="left" w:pos="5040"/>
+          <w:tab w:val="left" w:pos="5600"/>
+          <w:tab w:val="left" w:pos="6160"/>
+          <w:tab w:val="left" w:pos="6720"/>
+        </w:tabs>
+        <w:autoSpaceDE w:val="0"/>
+        <w:autoSpaceDN w:val="0"/>
+        <w:adjustRightInd w:val="0"/>
+        <w:spacing w:line="240" w:lineRule="auto"/>
+        <w:rPr>
+          <w:rFonts w:eastAsiaTheme="minorHAnsi"/>
+          <w:color w:val="000000"/>
+          <w:lang w:val="cs-CZ" w:eastAsia="en-US"/>
+          <w14:ligatures w14:val="standardContextual"/>
+        </w:rPr>
+      </w:pPr>
+    </w:p>
+    <w:p>
+      <w:pPr>
+        <w:tabs>
+          <w:tab w:val="left" w:pos="560"/>
+          <w:tab w:val="left" w:pos="1120"/>
+          <w:tab w:val="left" w:pos="1680"/>
+          <w:tab w:val="left" w:pos="2240"/>
+          <w:tab w:val="left" w:pos="2800"/>
+          <w:tab w:val="left" w:pos="3360"/>
+          <w:tab w:val="left" w:pos="3920"/>
+          <w:tab w:val="left" w:pos="4480"/>
+          <w:tab w:val="left" w:pos="5040"/>
+          <w:tab w:val="left" w:pos="5600"/>
+          <w:tab w:val="left" w:pos="6160"/>
+          <w:tab w:val="left" w:pos="6720"/>
+        </w:tabs>
+        <w:autoSpaceDE w:val="0"/>
+        <w:autoSpaceDN w:val="0"/>
+        <w:adjustRightInd w:val="0"/>
+        <w:spacing w:line="240" w:lineRule="auto"/>
+        <w:rPr>
+          <w:rFonts w:eastAsiaTheme="minorHAnsi"/>
+          <w:color w:val="000000"/>
+          <w:lang w:val="cs-CZ" w:eastAsia="en-US"/>
+          <w14:ligatures w14:val="standardContextual"/>
+        </w:rPr>
+      </w:pPr>
+      <w:r>
+        <w:rPr>
+          <w:rFonts w:eastAsiaTheme="minorHAnsi"/>
+          <w:color w:val="000000"/>
+          <w:lang w:val="cs-CZ" w:eastAsia="en-US"/>
+          <w14:ligatures w14:val="standardContextual"/>
+        </w:rPr>
+        <w:t>Tato úloha</w:t>
+      </w:r>
+      <w:r>
+        <w:rPr>
+          <w:rFonts w:eastAsiaTheme="minorHAnsi"/>
+          <w:color w:val="000000"/>
+          <w:lang w:val="cs-CZ" w:eastAsia="en-US"/>
+          <w14:ligatures w14:val="standardContextual"/>
+        </w:rPr>
+        <w:t xml:space="preserve"> ukazuj</w:t>
+      </w:r>
+      <w:r>
+        <w:rPr>
+          <w:rFonts w:eastAsiaTheme="minorHAnsi"/>
+          <w:color w:val="000000"/>
+          <w:lang w:val="cs-CZ" w:eastAsia="en-US"/>
+          <w14:ligatures w14:val="standardContextual"/>
+        </w:rPr>
+        <w:t>e délku výpočtu</w:t>
+      </w:r>
+      <w:r>
+        <w:rPr>
+          <w:rFonts w:eastAsiaTheme="minorHAnsi"/>
+          <w:color w:val="000000"/>
+          <w:lang w:val="cs-CZ" w:eastAsia="en-US"/>
+          <w14:ligatures w14:val="standardContextual"/>
+        </w:rPr>
+        <w:t xml:space="preserve"> aritmetick</w:t>
+      </w:r>
+      <w:r>
+        <w:rPr>
+          <w:rFonts w:eastAsiaTheme="minorHAnsi"/>
+          <w:color w:val="000000"/>
+          <w:lang w:val="cs-CZ" w:eastAsia="en-US"/>
+          <w14:ligatures w14:val="standardContextual"/>
+        </w:rPr>
+        <w:t>ého</w:t>
+      </w:r>
+      <w:r>
+        <w:rPr>
+          <w:rFonts w:eastAsiaTheme="minorHAnsi"/>
+          <w:color w:val="000000"/>
+          <w:lang w:val="cs-CZ" w:eastAsia="en-US"/>
+          <w14:ligatures w14:val="standardContextual"/>
+        </w:rPr>
+        <w:t xml:space="preserve"> průměr</w:t>
+      </w:r>
+      <w:r>
+        <w:rPr>
+          <w:rFonts w:eastAsiaTheme="minorHAnsi"/>
+          <w:color w:val="000000"/>
+          <w:lang w:val="cs-CZ" w:eastAsia="en-US"/>
+          <w14:ligatures w14:val="standardContextual"/>
+        </w:rPr>
+        <w:t>u</w:t>
+      </w:r>
+      <w:r>
+        <w:rPr>
+          <w:rFonts w:eastAsiaTheme="minorHAnsi"/>
+          <w:color w:val="000000"/>
+          <w:lang w:val="cs-CZ" w:eastAsia="en-US"/>
+          <w14:ligatures w14:val="standardContextual"/>
+        </w:rPr>
+        <w:t xml:space="preserve"> listu čísel o délce </w:t>
+      </w:r>
+      <w:r>
+        <w:rPr>
+          <w:rFonts w:eastAsiaTheme="minorHAnsi"/>
+          <w:color w:val="000000"/>
+          <w:lang w:val="cs-CZ" w:eastAsia="en-US"/>
+          <w14:ligatures w14:val="standardContextual"/>
+        </w:rPr>
+        <w:t>3</w:t>
+      </w:r>
+      <w:r>
+        <w:rPr>
+          <w:rFonts w:eastAsiaTheme="minorHAnsi"/>
+          <w:color w:val="000000"/>
+          <w:lang w:val="cs-CZ" w:eastAsia="en-US"/>
+          <w14:ligatures w14:val="standardContextual"/>
+        </w:rPr>
+        <w:t xml:space="preserve"> </w:t>
+      </w:r>
+      <w:r>
+        <w:rPr>
+          <w:rFonts w:eastAsiaTheme="minorHAnsi"/>
+          <w:color w:val="000000"/>
+          <w:lang w:val="cs-CZ" w:eastAsia="en-US"/>
+          <w14:ligatures w14:val="standardContextual"/>
+        </w:rPr>
+        <w:t>524</w:t>
+      </w:r>
+      <w:r>
+        <w:rPr>
+          <w:rFonts w:eastAsiaTheme="minorHAnsi"/>
+          <w:color w:val="000000"/>
+          <w:lang w:val="cs-CZ" w:eastAsia="en-US"/>
+          <w14:ligatures w14:val="standardContextual"/>
+        </w:rPr>
+        <w:t xml:space="preserve"> </w:t>
+      </w:r>
+      <w:r>
+        <w:rPr>
+          <w:rFonts w:eastAsiaTheme="minorHAnsi"/>
+          <w:color w:val="000000"/>
+          <w:lang w:val="cs-CZ" w:eastAsia="en-US"/>
+          <w14:ligatures w14:val="standardContextual"/>
+        </w:rPr>
+        <w:t>287</w:t>
+      </w:r>
+      <w:r>
+        <w:rPr>
+          <w:rFonts w:eastAsiaTheme="minorHAnsi"/>
+          <w:color w:val="000000"/>
+          <w:lang w:val="cs-CZ" w:eastAsia="en-US"/>
+          <w14:ligatures w14:val="standardContextual"/>
+        </w:rPr>
+        <w:t xml:space="preserve"> </w:t>
+      </w:r>
+      <w:r>
+        <w:rPr>
+          <w:rFonts w:eastAsiaTheme="minorHAnsi"/>
+          <w:color w:val="000000"/>
+          <w:lang w:val="cs-CZ" w:eastAsia="en-US"/>
+          <w14:ligatures w14:val="standardContextual"/>
+        </w:rPr>
+        <w:t xml:space="preserve">čísel. </w:t>
+      </w:r>
+    </w:p>
+    <w:p>
+      <w:pPr>
+        <w:tabs>
+          <w:tab w:val="left" w:pos="560"/>
+          <w:tab w:val="left" w:pos="1120"/>
+          <w:tab w:val="left" w:pos="1680"/>
+          <w:tab w:val="left" w:pos="2240"/>
+          <w:tab w:val="left" w:pos="2800"/>
+          <w:tab w:val="left" w:pos="3360"/>
+          <w:tab w:val="left" w:pos="3920"/>
+          <w:tab w:val="left" w:pos="4480"/>
+          <w:tab w:val="left" w:pos="5040"/>
+          <w:tab w:val="left" w:pos="5600"/>
+          <w:tab w:val="left" w:pos="6160"/>
+          <w:tab w:val="left" w:pos="6720"/>
+        </w:tabs>
+        <w:autoSpaceDE w:val="0"/>
+        <w:autoSpaceDN w:val="0"/>
+        <w:adjustRightInd w:val="0"/>
+        <w:spacing w:line="240" w:lineRule="auto"/>
+        <w:rPr>
+          <w:rFonts w:eastAsiaTheme="minorHAnsi"/>
+          <w:color w:val="000000"/>
+          <w:lang w:val="cs-CZ" w:eastAsia="en-US"/>
+          <w14:ligatures w14:val="standardContextual"/>
+        </w:rPr>
+      </w:pPr>
+    </w:p>
+    <w:p>
+      <w:pPr>
+        <w:tabs>
+          <w:tab w:val="left" w:pos="560"/>
+          <w:tab w:val="left" w:pos="1120"/>
+          <w:tab w:val="left" w:pos="1680"/>
+          <w:tab w:val="left" w:pos="2240"/>
+          <w:tab w:val="left" w:pos="2800"/>
+          <w:tab w:val="left" w:pos="3360"/>
+          <w:tab w:val="left" w:pos="3920"/>
+          <w:tab w:val="left" w:pos="4480"/>
+          <w:tab w:val="left" w:pos="5040"/>
+          <w:tab w:val="left" w:pos="5600"/>
+          <w:tab w:val="left" w:pos="6160"/>
+          <w:tab w:val="left" w:pos="6720"/>
+        </w:tabs>
+        <w:autoSpaceDE w:val="0"/>
+        <w:autoSpaceDN w:val="0"/>
+        <w:adjustRightInd w:val="0"/>
+        <w:spacing w:line="240" w:lineRule="auto"/>
+        <w:rPr>
+          <w:rFonts w:ascii="Consolas" w:eastAsiaTheme="minorHAnsi" w:hAnsi="Consolas" w:cs="Consolas"/>
+          <w:color w:val="000000"/>
+          <w:sz w:val="20"/>
+          <w:szCs w:val="20"/>
+          <w:lang w:val="cs-CZ" w:eastAsia="en-US"/>
+          <w14:ligatures w14:val="standardContextual"/>
+        </w:rPr>
+      </w:pPr>
+      <w:r>
+        <w:rPr>
+          <w:rFonts w:ascii="Consolas" w:eastAsiaTheme="minorHAnsi" w:hAnsi="Consolas" w:cs="Consolas"/>
+          <w:color w:val="000000"/>
+          <w:sz w:val="20"/>
+          <w:szCs w:val="20"/>
+          <w:lang w:val="cs-CZ" w:eastAsia="en-US"/>
+          <w14:ligatures w14:val="standardContextual"/>
+        </w:rPr>
+        <w:t>Čas výpočtu (Python):  0.031385743990540504</w:t>
+      </w:r>
+    </w:p>
+    <w:p>
+      <w:pPr>
+        <w:tabs>
+          <w:tab w:val="left" w:pos="560"/>
+          <w:tab w:val="left" w:pos="1120"/>
+          <w:tab w:val="left" w:pos="1680"/>
+          <w:tab w:val="left" w:pos="2240"/>
+          <w:tab w:val="left" w:pos="2800"/>
+          <w:tab w:val="left" w:pos="3360"/>
+          <w:tab w:val="left" w:pos="3920"/>
+          <w:tab w:val="left" w:pos="4480"/>
+          <w:tab w:val="left" w:pos="5040"/>
+          <w:tab w:val="left" w:pos="5600"/>
+          <w:tab w:val="left" w:pos="6160"/>
+          <w:tab w:val="left" w:pos="6720"/>
+        </w:tabs>
+        <w:autoSpaceDE w:val="0"/>
+        <w:autoSpaceDN w:val="0"/>
+        <w:adjustRightInd w:val="0"/>
+        <w:spacing w:line="240" w:lineRule="auto"/>
+        <w:rPr>
+          <w:rFonts w:ascii="Consolas" w:eastAsiaTheme="minorHAnsi" w:hAnsi="Consolas" w:cs="Consolas"/>
+          <w:color w:val="000000"/>
+          <w:sz w:val="20"/>
+          <w:szCs w:val="20"/>
+          <w:lang w:val="cs-CZ" w:eastAsia="en-US"/>
+          <w14:ligatures w14:val="standardContextual"/>
+        </w:rPr>
+      </w:pPr>
+      <w:r>
+        <w:rPr>
+          <w:rFonts w:ascii="Consolas" w:eastAsiaTheme="minorHAnsi" w:hAnsi="Consolas" w:cs="Consolas"/>
+          <w:color w:val="000000"/>
+          <w:sz w:val="20"/>
+          <w:szCs w:val="20"/>
+          <w:lang w:val="cs-CZ" w:eastAsia="en-US"/>
+          <w14:ligatures w14:val="standardContextual"/>
+        </w:rPr>
+        <w:t>Čas výpočtu (</w:t>
+      </w:r>
+      <w:proofErr w:type="spellStart"/>
+      <w:r>
+        <w:rPr>
+          <w:rFonts w:ascii="Consolas" w:eastAsiaTheme="minorHAnsi" w:hAnsi="Consolas" w:cs="Consolas"/>
+          <w:color w:val="000000"/>
+          <w:sz w:val="20"/>
+          <w:szCs w:val="20"/>
+          <w:lang w:val="cs-CZ" w:eastAsia="en-US"/>
+          <w14:ligatures w14:val="standardContextual"/>
+        </w:rPr>
+        <w:t>NumPy</w:t>
+      </w:r>
+      <w:proofErr w:type="spellEnd"/>
+      <w:proofErr w:type="gramStart"/>
+      <w:r>
+        <w:rPr>
+          <w:rFonts w:ascii="Consolas" w:eastAsiaTheme="minorHAnsi" w:hAnsi="Consolas" w:cs="Consolas"/>
+          <w:color w:val="000000"/>
+          <w:sz w:val="20"/>
+          <w:szCs w:val="20"/>
+          <w:lang w:val="cs-CZ" w:eastAsia="en-US"/>
+          <w14:ligatures w14:val="standardContextual"/>
+        </w:rPr>
+        <w:t xml:space="preserve">):   </w:t>
+      </w:r>
+      <w:proofErr w:type="gramEnd"/>
+      <w:r>
+        <w:rPr>
+          <w:rFonts w:ascii="Consolas" w:eastAsiaTheme="minorHAnsi" w:hAnsi="Consolas" w:cs="Consolas"/>
+          <w:color w:val="000000"/>
+          <w:sz w:val="20"/>
+          <w:szCs w:val="20"/>
+          <w:lang w:val="cs-CZ" w:eastAsia="en-US"/>
+          <w14:ligatures w14:val="standardContextual"/>
+        </w:rPr>
+        <w:t>0.009323335994849913</w:t>
+      </w:r>
+    </w:p>
+    <w:p>
+      <w:pPr>
+        <w:tabs>
+          <w:tab w:val="left" w:pos="560"/>
+          <w:tab w:val="left" w:pos="1120"/>
+          <w:tab w:val="left" w:pos="1680"/>
+          <w:tab w:val="left" w:pos="2240"/>
+          <w:tab w:val="left" w:pos="2800"/>
+          <w:tab w:val="left" w:pos="3360"/>
+          <w:tab w:val="left" w:pos="3920"/>
+          <w:tab w:val="left" w:pos="4480"/>
+          <w:tab w:val="left" w:pos="5040"/>
+          <w:tab w:val="left" w:pos="5600"/>
+          <w:tab w:val="left" w:pos="6160"/>
+          <w:tab w:val="left" w:pos="6720"/>
+        </w:tabs>
+        <w:autoSpaceDE w:val="0"/>
+        <w:autoSpaceDN w:val="0"/>
+        <w:adjustRightInd w:val="0"/>
+        <w:spacing w:line="240" w:lineRule="auto"/>
+        <w:rPr>
+          <w:rFonts w:ascii="Courier New" w:eastAsiaTheme="minorHAnsi" w:hAnsi="Courier New" w:cs="Courier New"/>
+          <w:color w:val="000000"/>
+          <w:sz w:val="19"/>
+          <w:szCs w:val="19"/>
+          <w:lang w:val="cs-CZ" w:eastAsia="en-US"/>
+          <w14:ligatures w14:val="standardContextual"/>
+        </w:rPr>
+      </w:pPr>
+    </w:p>
+    <w:p>
+      <w:pPr>
+        <w:tabs>
+          <w:tab w:val="left" w:pos="560"/>
+          <w:tab w:val="left" w:pos="1120"/>
+          <w:tab w:val="left" w:pos="1680"/>
+          <w:tab w:val="left" w:pos="2240"/>
+          <w:tab w:val="left" w:pos="2800"/>
+          <w:tab w:val="left" w:pos="3360"/>
+          <w:tab w:val="left" w:pos="3920"/>
+          <w:tab w:val="left" w:pos="4480"/>
+          <w:tab w:val="left" w:pos="5040"/>
+          <w:tab w:val="left" w:pos="5600"/>
+          <w:tab w:val="left" w:pos="6160"/>
+          <w:tab w:val="left" w:pos="6720"/>
+        </w:tabs>
+        <w:autoSpaceDE w:val="0"/>
+        <w:autoSpaceDN w:val="0"/>
+        <w:adjustRightInd w:val="0"/>
+        <w:spacing w:line="240" w:lineRule="auto"/>
+        <w:rPr>
+          <w:rFonts w:eastAsiaTheme="minorHAnsi"/>
+          <w:color w:val="000000"/>
+          <w:lang w:val="cs-CZ" w:eastAsia="en-US"/>
+          <w14:ligatures w14:val="standardContextual"/>
+        </w:rPr>
+      </w:pPr>
+      <w:r>
+        <w:rPr>
+          <w:rFonts w:eastAsiaTheme="minorHAnsi"/>
+          <w:color w:val="000000"/>
+          <w:lang w:val="cs-CZ" w:eastAsia="en-US"/>
+          <w14:ligatures w14:val="standardContextual"/>
+        </w:rPr>
+        <w:t xml:space="preserve">Ve výsledcích můžeme vidět, že </w:t>
+      </w:r>
+      <w:r>
+        <w:rPr>
+          <w:rFonts w:eastAsiaTheme="minorHAnsi"/>
+          <w:color w:val="000000"/>
+          <w:lang w:val="cs-CZ" w:eastAsia="en-US"/>
+          <w14:ligatures w14:val="standardContextual"/>
+        </w:rPr>
+        <w:t>v</w:t>
+      </w:r>
+      <w:r>
+        <w:rPr>
+          <w:rFonts w:eastAsiaTheme="minorHAnsi"/>
+          <w:color w:val="000000"/>
+          <w:lang w:val="cs-CZ" w:eastAsia="en-US"/>
+          <w14:ligatures w14:val="standardContextual"/>
+        </w:rPr>
+        <w:t>ýpočet</w:t>
+      </w:r>
+      <w:r>
+        <w:rPr>
+          <w:rFonts w:eastAsiaTheme="minorHAnsi"/>
+          <w:color w:val="000000"/>
+          <w:lang w:val="cs-CZ" w:eastAsia="en-US"/>
+          <w14:ligatures w14:val="standardContextual"/>
+        </w:rPr>
+        <w:t xml:space="preserve"> za </w:t>
+      </w:r>
+      <w:proofErr w:type="spellStart"/>
+      <w:r>
+        <w:rPr>
+          <w:rFonts w:eastAsiaTheme="minorHAnsi"/>
+          <w:color w:val="000000"/>
+          <w:lang w:val="cs-CZ" w:eastAsia="en-US"/>
+          <w14:ligatures w14:val="standardContextual"/>
+        </w:rPr>
+        <w:t>pomici</w:t>
+      </w:r>
+      <w:proofErr w:type="spellEnd"/>
+      <w:r>
+        <w:rPr>
+          <w:rFonts w:eastAsiaTheme="minorHAnsi"/>
+          <w:color w:val="000000"/>
+          <w:lang w:val="cs-CZ" w:eastAsia="en-US"/>
+          <w14:ligatures w14:val="standardContextual"/>
+        </w:rPr>
+        <w:t xml:space="preserve"> </w:t>
+      </w:r>
+      <w:proofErr w:type="spellStart"/>
+      <w:r>
+        <w:rPr>
+          <w:rFonts w:eastAsiaTheme="minorHAnsi"/>
+          <w:color w:val="000000"/>
+          <w:lang w:val="cs-CZ" w:eastAsia="en-US"/>
+          <w14:ligatures w14:val="standardContextual"/>
+        </w:rPr>
+        <w:t>NumPy</w:t>
+      </w:r>
+      <w:proofErr w:type="spellEnd"/>
+      <w:r>
+        <w:rPr>
+          <w:rFonts w:eastAsiaTheme="minorHAnsi"/>
+          <w:color w:val="000000"/>
+          <w:lang w:val="cs-CZ" w:eastAsia="en-US"/>
+          <w14:ligatures w14:val="standardContextual"/>
+        </w:rPr>
+        <w:t xml:space="preserve"> je </w:t>
+      </w:r>
+      <w:r>
+        <w:rPr>
+          <w:rFonts w:eastAsiaTheme="minorHAnsi"/>
+          <w:color w:val="000000"/>
+          <w:lang w:val="cs-CZ" w:eastAsia="en-US"/>
+          <w14:ligatures w14:val="standardContextual"/>
+        </w:rPr>
+        <w:t>výrazně rychlejší. Python musí projít celý seznam a získat sumu</w:t>
+      </w:r>
+      <w:r>
+        <w:rPr>
+          <w:rFonts w:eastAsiaTheme="minorHAnsi"/>
+          <w:color w:val="000000"/>
+          <w:lang w:val="cs-CZ" w:eastAsia="en-US"/>
+          <w14:ligatures w14:val="standardContextual"/>
+        </w:rPr>
+        <w:t xml:space="preserve"> p</w:t>
+      </w:r>
+      <w:r>
+        <w:rPr>
+          <w:rFonts w:eastAsiaTheme="minorHAnsi"/>
+          <w:color w:val="000000"/>
+          <w:lang w:val="cs-CZ" w:eastAsia="en-US"/>
+          <w14:ligatures w14:val="standardContextual"/>
+        </w:rPr>
+        <w:t>rvků</w:t>
+      </w:r>
+      <w:r>
+        <w:rPr>
+          <w:rFonts w:eastAsiaTheme="minorHAnsi"/>
+          <w:color w:val="000000"/>
+          <w:lang w:val="cs-CZ" w:eastAsia="en-US"/>
+          <w14:ligatures w14:val="standardContextual"/>
+        </w:rPr>
+        <w:t>, z</w:t>
+      </w:r>
+      <w:r>
+        <w:rPr>
+          <w:rFonts w:eastAsiaTheme="minorHAnsi"/>
+          <w:color w:val="000000"/>
+          <w:lang w:val="cs-CZ" w:eastAsia="en-US"/>
+          <w14:ligatures w14:val="standardContextual"/>
+        </w:rPr>
+        <w:t xml:space="preserve">atímco </w:t>
+      </w:r>
+      <w:proofErr w:type="spellStart"/>
+      <w:r>
+        <w:rPr>
+          <w:rFonts w:eastAsiaTheme="minorHAnsi"/>
+          <w:color w:val="000000"/>
+          <w:lang w:val="cs-CZ" w:eastAsia="en-US"/>
+          <w14:ligatures w14:val="standardContextual"/>
+        </w:rPr>
+        <w:t>NumPy</w:t>
+      </w:r>
+      <w:proofErr w:type="spellEnd"/>
+      <w:r>
+        <w:rPr>
+          <w:rFonts w:eastAsiaTheme="minorHAnsi"/>
+          <w:color w:val="000000"/>
+          <w:lang w:val="cs-CZ" w:eastAsia="en-US"/>
+          <w14:ligatures w14:val="standardContextual"/>
+        </w:rPr>
+        <w:t xml:space="preserve"> vypočítá průměr pomocí své</w:t>
+      </w:r>
+      <w:r>
+        <w:rPr>
+          <w:rFonts w:eastAsiaTheme="minorHAnsi"/>
+          <w:color w:val="000000"/>
+          <w:lang w:val="cs-CZ" w:eastAsia="en-US"/>
+          <w14:ligatures w14:val="standardContextual"/>
+        </w:rPr>
+        <w:t xml:space="preserve"> </w:t>
+      </w:r>
+      <w:r>
+        <w:rPr>
+          <w:rFonts w:eastAsiaTheme="minorHAnsi"/>
+          <w:color w:val="000000"/>
+          <w:lang w:val="cs-CZ" w:eastAsia="en-US"/>
+          <w14:ligatures w14:val="standardContextual"/>
+        </w:rPr>
+        <w:t>vestavěné</w:t>
+      </w:r>
+      <w:r>
+        <w:rPr>
+          <w:rFonts w:eastAsiaTheme="minorHAnsi"/>
+          <w:color w:val="000000"/>
+          <w:lang w:val="cs-CZ" w:eastAsia="en-US"/>
+          <w14:ligatures w14:val="standardContextual"/>
+        </w:rPr>
+        <w:t xml:space="preserve"> </w:t>
+      </w:r>
+      <w:r>
+        <w:rPr>
+          <w:rFonts w:eastAsiaTheme="minorHAnsi"/>
+          <w:color w:val="000000"/>
+          <w:lang w:val="cs-CZ" w:eastAsia="en-US"/>
+          <w14:ligatures w14:val="standardContextual"/>
+        </w:rPr>
+        <w:t>funkce m</w:t>
+      </w:r>
+      <w:proofErr w:type="spellStart"/>
+      <w:r>
+        <w:rPr>
+          <w:rFonts w:eastAsiaTheme="minorHAnsi"/>
+          <w:color w:val="000000"/>
+          <w:lang w:val="cs-CZ" w:eastAsia="en-US"/>
+          <w14:ligatures w14:val="standardContextual"/>
+        </w:rPr>
+        <w:t>ean</w:t>
+      </w:r>
+      <w:proofErr w:type="spellEnd"/>
+      <w:r>
+        <w:rPr>
+          <w:rFonts w:eastAsiaTheme="minorHAnsi"/>
+          <w:color w:val="000000"/>
+          <w:lang w:val="cs-CZ" w:eastAsia="en-US"/>
+          <w14:ligatures w14:val="standardContextual"/>
+        </w:rPr>
+        <w:t>(</w:t>
+      </w:r>
+      <w:r>
+        <w:rPr>
+          <w:rFonts w:eastAsiaTheme="minorHAnsi"/>
+          <w:color w:val="000000"/>
+          <w:lang w:val="cs-CZ" w:eastAsia="en-US"/>
+          <w14:ligatures w14:val="standardContextual"/>
+        </w:rPr>
+        <w:t>)</w:t>
+      </w:r>
+      <w:r>
+        <w:rPr>
+          <w:rFonts w:eastAsiaTheme="minorHAnsi"/>
+          <w:color w:val="000000"/>
+          <w:lang w:val="cs-CZ" w:eastAsia="en-US"/>
+          <w14:ligatures w14:val="standardContextual"/>
+        </w:rPr>
+        <w:t>.</w:t>
       </w:r>
     </w:p>
     <w:sectPr>
@@ -110,7 +2592,7 @@
 </file>
 
 <file path=word/styles.xml><?xml version="1.0" encoding="utf-8"?>
-<w:styles xmlns:mc="http://schemas.openxmlformats.org/markup-compatibility/2006" xmlns:r="http://schemas.openxmlformats.org/officeDocument/2006/relationships" xmlns:w="http://schemas.openxmlformats.org/wordprocessingml/2006/main" xmlns:w14="http://schemas.microsoft.com/office/word/2010/wordml" xmlns:w15="http://schemas.microsoft.com/office/word/2012/wordml" xmlns:w16cex="http://schemas.microsoft.com/office/word/2018/wordml/cex" xmlns:w16cid="http://schemas.microsoft.com/office/word/2016/wordml/cid" xmlns:w16="http://schemas.microsoft.com/office/word/2018/wordml" xmlns:w16du="http://schemas.microsoft.com/office/word/2023/wordml/word16du" xmlns:w16sdtdh="http://schemas.microsoft.com/office/word/2020/wordml/sdtdatahash" xmlns:w16se="http://schemas.microsoft.com/office/word/2015/wordml/symex" mc:Ignorable="w14 w15 w16se w16cid w16 w16cex w16sdtdh w16du">
+<w:styles xmlns:mc="http://schemas.openxmlformats.org/markup-compatibility/2006" xmlns:r="http://schemas.openxmlformats.org/officeDocument/2006/relationships" xmlns:w="http://schemas.openxmlformats.org/wordprocessingml/2006/main" xmlns:w14="http://schemas.microsoft.com/office/word/2010/wordml" xmlns:w15="http://schemas.microsoft.com/office/word/2012/wordml" xmlns:w16cex="http://schemas.microsoft.com/office/word/2018/wordml/cex" xmlns:w16cid="http://schemas.microsoft.com/office/word/2016/wordml/cid" xmlns:w16="http://schemas.microsoft.com/office/word/2018/wordml" xmlns:w16sdtdh="http://schemas.microsoft.com/office/word/2020/wordml/sdtdatahash" xmlns:w16se="http://schemas.microsoft.com/office/word/2015/wordml/symex" mc:Ignorable="w14 w15 w16se w16cid w16 w16cex w16sdtdh">
   <w:docDefaults>
     <w:rPrDefault>
       <w:rPr>

</xml_diff>